<commit_message>
mi parte 6,11,12, aun me falta la 13
</commit_message>
<xml_diff>
--- a/Documents/Documentacion/PetSitting_Parte2.docx
+++ b/Documents/Documentacion/PetSitting_Parte2.docx
@@ -1,6 +1,6 @@
 
 <file path=word/document.xml><?xml version="1.0" encoding="utf-8"?>
-<w:document xmlns:wpc="http://schemas.microsoft.com/office/word/2010/wordprocessingCanvas" xmlns:mc="http://schemas.openxmlformats.org/markup-compatibility/2006" xmlns:o="urn:schemas-microsoft-com:office:office" xmlns:r="http://schemas.openxmlformats.org/officeDocument/2006/relationships" xmlns:m="http://schemas.openxmlformats.org/officeDocument/2006/math" xmlns:v="urn:schemas-microsoft-com:vml" xmlns:wp14="http://schemas.microsoft.com/office/word/2010/wordprocessingDrawing" xmlns:wp="http://schemas.openxmlformats.org/drawingml/2006/wordprocessingDrawing" xmlns:w10="urn:schemas-microsoft-com:office:word" xmlns:w="http://schemas.openxmlformats.org/wordprocessingml/2006/main" xmlns:w14="http://schemas.microsoft.com/office/word/2010/wordml" xmlns:w15="http://schemas.microsoft.com/office/word/2012/wordml" xmlns:wpg="http://schemas.microsoft.com/office/word/2010/wordprocessingGroup" xmlns:wpi="http://schemas.microsoft.com/office/word/2010/wordprocessingInk" xmlns:wne="http://schemas.microsoft.com/office/word/2006/wordml" xmlns:wps="http://schemas.microsoft.com/office/word/2010/wordprocessingShape" mc:Ignorable="w14 w15 wp14">
+<w:document xmlns:wpc="http://schemas.microsoft.com/office/word/2010/wordprocessingCanvas" xmlns:cx="http://schemas.microsoft.com/office/drawing/2014/chartex" xmlns:cx1="http://schemas.microsoft.com/office/drawing/2015/9/8/chartex" xmlns:cx2="http://schemas.microsoft.com/office/drawing/2015/10/21/chartex" xmlns:cx3="http://schemas.microsoft.com/office/drawing/2016/5/9/chartex" xmlns:cx4="http://schemas.microsoft.com/office/drawing/2016/5/10/chartex" xmlns:cx5="http://schemas.microsoft.com/office/drawing/2016/5/11/chartex" xmlns:cx6="http://schemas.microsoft.com/office/drawing/2016/5/12/chartex" xmlns:cx7="http://schemas.microsoft.com/office/drawing/2016/5/13/chartex" xmlns:cx8="http://schemas.microsoft.com/office/drawing/2016/5/14/chartex" xmlns:mc="http://schemas.openxmlformats.org/markup-compatibility/2006" xmlns:aink="http://schemas.microsoft.com/office/drawing/2016/ink" xmlns:am3d="http://schemas.microsoft.com/office/drawing/2017/model3d" xmlns:o="urn:schemas-microsoft-com:office:office" xmlns:r="http://schemas.openxmlformats.org/officeDocument/2006/relationships" xmlns:m="http://schemas.openxmlformats.org/officeDocument/2006/math" xmlns:v="urn:schemas-microsoft-com:vml" xmlns:wp14="http://schemas.microsoft.com/office/word/2010/wordprocessingDrawing" xmlns:wp="http://schemas.openxmlformats.org/drawingml/2006/wordprocessingDrawing" xmlns:w10="urn:schemas-microsoft-com:office:word" xmlns:w="http://schemas.openxmlformats.org/wordprocessingml/2006/main" xmlns:w14="http://schemas.microsoft.com/office/word/2010/wordml" xmlns:w15="http://schemas.microsoft.com/office/word/2012/wordml" xmlns:w16cid="http://schemas.microsoft.com/office/word/2016/wordml/cid" xmlns:w16se="http://schemas.microsoft.com/office/word/2015/wordml/symex" xmlns:wpg="http://schemas.microsoft.com/office/word/2010/wordprocessingGroup" xmlns:wpi="http://schemas.microsoft.com/office/word/2010/wordprocessingInk" xmlns:wne="http://schemas.microsoft.com/office/word/2006/wordml" xmlns:wps="http://schemas.microsoft.com/office/word/2010/wordprocessingShape" mc:Ignorable="w14 w15 w16se w16cid wp14">
   <w:body>
     <w:p>
       <w:pPr>
@@ -199,8 +199,16 @@
         <w:rPr>
           <w:sz w:val="36"/>
         </w:rPr>
-        <w:t>04-Marzo</w:t>
-      </w:r>
+        <w:t>04-</w:t>
+      </w:r>
+      <w:proofErr w:type="gramStart"/>
+      <w:r>
+        <w:rPr>
+          <w:sz w:val="36"/>
+        </w:rPr>
+        <w:t>Marzo</w:t>
+      </w:r>
+      <w:proofErr w:type="gramEnd"/>
       <w:r>
         <w:rPr>
           <w:sz w:val="36"/>
@@ -1624,8 +1632,6 @@
         </w:rPr>
         <w:t xml:space="preserve"> </w:t>
       </w:r>
-      <w:bookmarkStart w:id="0" w:name="_GoBack"/>
-      <w:bookmarkEnd w:id="0"/>
     </w:p>
     <w:p>
       <w:pPr>
@@ -1655,12 +1661,12 @@
         <w:pStyle w:val="Ttulo1"/>
         <w:ind w:left="297" w:hanging="312"/>
       </w:pPr>
-      <w:bookmarkStart w:id="1" w:name="_Toc2511714"/>
+      <w:bookmarkStart w:id="0" w:name="_Toc2511714"/>
       <w:r>
         <w:lastRenderedPageBreak/>
         <w:t>Introducción</w:t>
       </w:r>
-      <w:bookmarkEnd w:id="1"/>
+      <w:bookmarkEnd w:id="0"/>
       <w:r>
         <w:t xml:space="preserve">  </w:t>
       </w:r>
@@ -1768,12 +1774,12 @@
         <w:pStyle w:val="Ttulo1"/>
         <w:ind w:left="299" w:hanging="314"/>
       </w:pPr>
-      <w:bookmarkStart w:id="2" w:name="_Toc2511715"/>
+      <w:bookmarkStart w:id="1" w:name="_Toc2511715"/>
       <w:r>
         <w:lastRenderedPageBreak/>
         <w:t>Análisis de requerimientos</w:t>
       </w:r>
-      <w:bookmarkEnd w:id="2"/>
+      <w:bookmarkEnd w:id="1"/>
       <w:r>
         <w:t xml:space="preserve">  </w:t>
       </w:r>
@@ -1783,7 +1789,15 @@
         <w:ind w:left="-5" w:right="40"/>
       </w:pPr>
       <w:r>
-        <w:t>En la  ingeniería de software,</w:t>
+        <w:t xml:space="preserve">En </w:t>
+      </w:r>
+      <w:proofErr w:type="gramStart"/>
+      <w:r>
+        <w:t>la  ingeniería</w:t>
+      </w:r>
+      <w:proofErr w:type="gramEnd"/>
+      <w:r>
+        <w:t xml:space="preserve"> de software,</w:t>
       </w:r>
       <w:r>
         <w:rPr>
@@ -1924,12 +1938,12 @@
         <w:spacing w:after="0"/>
         <w:ind w:left="453" w:hanging="468"/>
       </w:pPr>
-      <w:bookmarkStart w:id="3" w:name="_Toc2511716"/>
+      <w:bookmarkStart w:id="2" w:name="_Toc2511716"/>
       <w:r>
         <w:lastRenderedPageBreak/>
         <w:t>Proceso actual</w:t>
       </w:r>
-      <w:bookmarkEnd w:id="3"/>
+      <w:bookmarkEnd w:id="2"/>
       <w:r>
         <w:t xml:space="preserve">  </w:t>
       </w:r>
@@ -2243,15 +2257,155 @@
       <w:pPr>
         <w:pStyle w:val="Ttulo2"/>
       </w:pPr>
-      <w:bookmarkStart w:id="4" w:name="_Toc2511717"/>
+      <w:bookmarkStart w:id="3" w:name="_Toc2511717"/>
       <w:r>
         <w:lastRenderedPageBreak/>
         <w:t>Historias de Usuario</w:t>
       </w:r>
+      <w:bookmarkEnd w:id="3"/>
+      <w:r>
+        <w:t xml:space="preserve"> </w:t>
+      </w:r>
+    </w:p>
+    <w:p>
+      <w:r>
+        <w:rPr>
+          <w:noProof/>
+        </w:rPr>
+        <w:drawing>
+          <wp:anchor distT="0" distB="0" distL="114300" distR="114300" simplePos="0" relativeHeight="251661312" behindDoc="0" locked="0" layoutInCell="1" allowOverlap="1" wp14:anchorId="7B141ECB" wp14:editId="6F6C97EC">
+            <wp:simplePos x="1080655" y="1253303"/>
+            <wp:positionH relativeFrom="margin">
+              <wp:align>center</wp:align>
+            </wp:positionH>
+            <wp:positionV relativeFrom="margin">
+              <wp:align>center</wp:align>
+            </wp:positionV>
+            <wp:extent cx="5643880" cy="4503420"/>
+            <wp:effectExtent l="0" t="0" r="0" b="0"/>
+            <wp:wrapSquare wrapText="bothSides"/>
+            <wp:docPr id="10" name="Imagen 10"/>
+            <wp:cNvGraphicFramePr>
+              <a:graphicFrameLocks xmlns:a="http://schemas.openxmlformats.org/drawingml/2006/main" noChangeAspect="1"/>
+            </wp:cNvGraphicFramePr>
+            <a:graphic xmlns:a="http://schemas.openxmlformats.org/drawingml/2006/main">
+              <a:graphicData uri="http://schemas.openxmlformats.org/drawingml/2006/picture">
+                <pic:pic xmlns:pic="http://schemas.openxmlformats.org/drawingml/2006/picture">
+                  <pic:nvPicPr>
+                    <pic:cNvPr id="0" name="Picture 3"/>
+                    <pic:cNvPicPr>
+                      <a:picLocks noChangeAspect="1" noChangeArrowheads="1"/>
+                    </pic:cNvPicPr>
+                  </pic:nvPicPr>
+                  <pic:blipFill>
+                    <a:blip r:embed="rId7">
+                      <a:extLst>
+                        <a:ext uri="{28A0092B-C50C-407E-A947-70E740481C1C}">
+                          <a14:useLocalDpi xmlns:a14="http://schemas.microsoft.com/office/drawing/2010/main" val="0"/>
+                        </a:ext>
+                      </a:extLst>
+                    </a:blip>
+                    <a:srcRect/>
+                    <a:stretch>
+                      <a:fillRect/>
+                    </a:stretch>
+                  </pic:blipFill>
+                  <pic:spPr bwMode="auto">
+                    <a:xfrm>
+                      <a:off x="0" y="0"/>
+                      <a:ext cx="5643880" cy="4503420"/>
+                    </a:xfrm>
+                    <a:prstGeom prst="rect">
+                      <a:avLst/>
+                    </a:prstGeom>
+                    <a:noFill/>
+                    <a:ln>
+                      <a:noFill/>
+                    </a:ln>
+                  </pic:spPr>
+                </pic:pic>
+              </a:graphicData>
+            </a:graphic>
+          </wp:anchor>
+        </w:drawing>
+      </w:r>
+      <w:r>
+        <w:br w:type="page"/>
+      </w:r>
+    </w:p>
+    <w:p>
+      <w:pPr>
+        <w:spacing w:after="160" w:line="259" w:lineRule="auto"/>
+        <w:ind w:left="0" w:right="0" w:firstLine="0"/>
+        <w:jc w:val="left"/>
+      </w:pPr>
+      <w:r>
+        <w:rPr>
+          <w:noProof/>
+        </w:rPr>
+        <w:lastRenderedPageBreak/>
+        <w:drawing>
+          <wp:anchor distT="0" distB="0" distL="114300" distR="114300" simplePos="0" relativeHeight="251662336" behindDoc="0" locked="0" layoutInCell="1" allowOverlap="1" wp14:anchorId="0A9F6662" wp14:editId="003085BE">
+            <wp:simplePos x="1080655" y="901611"/>
+            <wp:positionH relativeFrom="margin">
+              <wp:align>center</wp:align>
+            </wp:positionH>
+            <wp:positionV relativeFrom="margin">
+              <wp:align>center</wp:align>
+            </wp:positionV>
+            <wp:extent cx="5643880" cy="3329940"/>
+            <wp:effectExtent l="0" t="0" r="0" b="0"/>
+            <wp:wrapSquare wrapText="bothSides"/>
+            <wp:docPr id="11" name="Imagen 11" descr="C:\Users\lario\OneDrive\7ITI2\Proyecto\diagrama casos de uso extendido.png"/>
+            <wp:cNvGraphicFramePr>
+              <a:graphicFrameLocks xmlns:a="http://schemas.openxmlformats.org/drawingml/2006/main" noChangeAspect="1"/>
+            </wp:cNvGraphicFramePr>
+            <a:graphic xmlns:a="http://schemas.openxmlformats.org/drawingml/2006/main">
+              <a:graphicData uri="http://schemas.openxmlformats.org/drawingml/2006/picture">
+                <pic:pic xmlns:pic="http://schemas.openxmlformats.org/drawingml/2006/picture">
+                  <pic:nvPicPr>
+                    <pic:cNvPr id="0" name="Picture 5" descr="C:\Users\lario\OneDrive\7ITI2\Proyecto\diagrama casos de uso extendido.png"/>
+                    <pic:cNvPicPr>
+                      <a:picLocks noChangeAspect="1" noChangeArrowheads="1"/>
+                    </pic:cNvPicPr>
+                  </pic:nvPicPr>
+                  <pic:blipFill>
+                    <a:blip r:embed="rId8">
+                      <a:extLst>
+                        <a:ext uri="{28A0092B-C50C-407E-A947-70E740481C1C}">
+                          <a14:useLocalDpi xmlns:a14="http://schemas.microsoft.com/office/drawing/2010/main" val="0"/>
+                        </a:ext>
+                      </a:extLst>
+                    </a:blip>
+                    <a:srcRect/>
+                    <a:stretch>
+                      <a:fillRect/>
+                    </a:stretch>
+                  </pic:blipFill>
+                  <pic:spPr bwMode="auto">
+                    <a:xfrm>
+                      <a:off x="0" y="0"/>
+                      <a:ext cx="5643880" cy="3329940"/>
+                    </a:xfrm>
+                    <a:prstGeom prst="rect">
+                      <a:avLst/>
+                    </a:prstGeom>
+                    <a:noFill/>
+                    <a:ln>
+                      <a:noFill/>
+                    </a:ln>
+                  </pic:spPr>
+                </pic:pic>
+              </a:graphicData>
+            </a:graphic>
+          </wp:anchor>
+        </w:drawing>
+      </w:r>
+      <w:r>
+        <w:br w:type="page"/>
+      </w:r>
+      <w:bookmarkStart w:id="4" w:name="_GoBack"/>
       <w:bookmarkEnd w:id="4"/>
-      <w:r>
-        <w:t xml:space="preserve"> </w:t>
-      </w:r>
     </w:p>
     <w:p>
       <w:pPr>
@@ -2259,9 +2413,6 @@
           <w:sz w:val="28"/>
         </w:rPr>
       </w:pPr>
-      <w:r>
-        <w:br w:type="page"/>
-      </w:r>
     </w:p>
     <w:p>
       <w:pPr>
@@ -2269,7 +2420,6 @@
       </w:pPr>
       <w:bookmarkStart w:id="5" w:name="_Toc2511718"/>
       <w:r>
-        <w:lastRenderedPageBreak/>
         <w:t>Definición de los requerimientos</w:t>
       </w:r>
       <w:bookmarkEnd w:id="5"/>
@@ -2379,6 +2529,67 @@
       <w:r>
         <w:br w:type="page"/>
       </w:r>
+      <w:r>
+        <w:rPr>
+          <w:noProof/>
+        </w:rPr>
+        <w:drawing>
+          <wp:anchor distT="0" distB="0" distL="114300" distR="114300" simplePos="0" relativeHeight="251658240" behindDoc="0" locked="0" layoutInCell="1" allowOverlap="1" wp14:anchorId="5506BCBD" wp14:editId="7FDC90DA">
+            <wp:simplePos x="1080655" y="901611"/>
+            <wp:positionH relativeFrom="margin">
+              <wp:align>center</wp:align>
+            </wp:positionH>
+            <wp:positionV relativeFrom="margin">
+              <wp:align>center</wp:align>
+            </wp:positionV>
+            <wp:extent cx="5643880" cy="5012690"/>
+            <wp:effectExtent l="0" t="0" r="0" b="0"/>
+            <wp:wrapSquare wrapText="bothSides"/>
+            <wp:docPr id="9" name="Imagen 9"/>
+            <wp:cNvGraphicFramePr>
+              <a:graphicFrameLocks xmlns:a="http://schemas.openxmlformats.org/drawingml/2006/main" noChangeAspect="1"/>
+            </wp:cNvGraphicFramePr>
+            <a:graphic xmlns:a="http://schemas.openxmlformats.org/drawingml/2006/main">
+              <a:graphicData uri="http://schemas.openxmlformats.org/drawingml/2006/picture">
+                <pic:pic xmlns:pic="http://schemas.openxmlformats.org/drawingml/2006/picture">
+                  <pic:nvPicPr>
+                    <pic:cNvPr id="0" name="Picture 1"/>
+                    <pic:cNvPicPr>
+                      <a:picLocks noChangeAspect="1" noChangeArrowheads="1"/>
+                    </pic:cNvPicPr>
+                  </pic:nvPicPr>
+                  <pic:blipFill>
+                    <a:blip r:embed="rId9">
+                      <a:extLst>
+                        <a:ext uri="{28A0092B-C50C-407E-A947-70E740481C1C}">
+                          <a14:useLocalDpi xmlns:a14="http://schemas.microsoft.com/office/drawing/2010/main" val="0"/>
+                        </a:ext>
+                      </a:extLst>
+                    </a:blip>
+                    <a:srcRect/>
+                    <a:stretch>
+                      <a:fillRect/>
+                    </a:stretch>
+                  </pic:blipFill>
+                  <pic:spPr bwMode="auto">
+                    <a:xfrm>
+                      <a:off x="0" y="0"/>
+                      <a:ext cx="5643880" cy="5012690"/>
+                    </a:xfrm>
+                    <a:prstGeom prst="rect">
+                      <a:avLst/>
+                    </a:prstGeom>
+                    <a:noFill/>
+                    <a:ln>
+                      <a:noFill/>
+                    </a:ln>
+                  </pic:spPr>
+                </pic:pic>
+              </a:graphicData>
+            </a:graphic>
+          </wp:anchor>
+        </w:drawing>
+      </w:r>
     </w:p>
     <w:p>
       <w:pPr>
@@ -2401,6 +2612,67 @@
         </w:rPr>
       </w:pPr>
       <w:r>
+        <w:rPr>
+          <w:noProof/>
+        </w:rPr>
+        <w:drawing>
+          <wp:anchor distT="0" distB="0" distL="114300" distR="114300" simplePos="0" relativeHeight="251660288" behindDoc="0" locked="0" layoutInCell="1" allowOverlap="1" wp14:anchorId="01175B30" wp14:editId="43FBE3DF">
+            <wp:simplePos x="0" y="0"/>
+            <wp:positionH relativeFrom="margin">
+              <wp:align>center</wp:align>
+            </wp:positionH>
+            <wp:positionV relativeFrom="margin">
+              <wp:align>center</wp:align>
+            </wp:positionV>
+            <wp:extent cx="6858000" cy="7259320"/>
+            <wp:effectExtent l="0" t="0" r="0" b="0"/>
+            <wp:wrapSquare wrapText="bothSides"/>
+            <wp:docPr id="100" name="Imagen 100" descr="C:\Users\lario\OneDrive\7ITI2\Proyecto\Diagrama de actividades de petsitting.png"/>
+            <wp:cNvGraphicFramePr>
+              <a:graphicFrameLocks xmlns:a="http://schemas.openxmlformats.org/drawingml/2006/main" noChangeAspect="1"/>
+            </wp:cNvGraphicFramePr>
+            <a:graphic xmlns:a="http://schemas.openxmlformats.org/drawingml/2006/main">
+              <a:graphicData uri="http://schemas.openxmlformats.org/drawingml/2006/picture">
+                <pic:pic xmlns:pic="http://schemas.openxmlformats.org/drawingml/2006/picture">
+                  <pic:nvPicPr>
+                    <pic:cNvPr id="0" name="Picture 9" descr="C:\Users\lario\OneDrive\7ITI2\Proyecto\Diagrama de actividades de petsitting.png"/>
+                    <pic:cNvPicPr>
+                      <a:picLocks noChangeAspect="1" noChangeArrowheads="1"/>
+                    </pic:cNvPicPr>
+                  </pic:nvPicPr>
+                  <pic:blipFill>
+                    <a:blip r:embed="rId10">
+                      <a:extLst>
+                        <a:ext uri="{28A0092B-C50C-407E-A947-70E740481C1C}">
+                          <a14:useLocalDpi xmlns:a14="http://schemas.microsoft.com/office/drawing/2010/main" val="0"/>
+                        </a:ext>
+                      </a:extLst>
+                    </a:blip>
+                    <a:srcRect/>
+                    <a:stretch>
+                      <a:fillRect/>
+                    </a:stretch>
+                  </pic:blipFill>
+                  <pic:spPr bwMode="auto">
+                    <a:xfrm>
+                      <a:off x="0" y="0"/>
+                      <a:ext cx="6858000" cy="7259320"/>
+                    </a:xfrm>
+                    <a:prstGeom prst="rect">
+                      <a:avLst/>
+                    </a:prstGeom>
+                    <a:noFill/>
+                    <a:ln>
+                      <a:noFill/>
+                    </a:ln>
+                  </pic:spPr>
+                </pic:pic>
+              </a:graphicData>
+            </a:graphic>
+          </wp:anchor>
+        </w:drawing>
+      </w:r>
+      <w:r>
         <w:br w:type="page"/>
       </w:r>
     </w:p>
@@ -2515,12 +2787,12 @@
       </w:r>
     </w:p>
     <w:sectPr>
-      <w:headerReference w:type="even" r:id="rId7"/>
-      <w:headerReference w:type="default" r:id="rId8"/>
-      <w:footerReference w:type="even" r:id="rId9"/>
-      <w:footerReference w:type="default" r:id="rId10"/>
-      <w:headerReference w:type="first" r:id="rId11"/>
-      <w:footerReference w:type="first" r:id="rId12"/>
+      <w:headerReference w:type="even" r:id="rId11"/>
+      <w:headerReference w:type="default" r:id="rId12"/>
+      <w:footerReference w:type="even" r:id="rId13"/>
+      <w:footerReference w:type="default" r:id="rId14"/>
+      <w:headerReference w:type="first" r:id="rId15"/>
+      <w:footerReference w:type="first" r:id="rId16"/>
       <w:pgSz w:w="12240" w:h="15840"/>
       <w:pgMar w:top="1421" w:right="1650" w:bottom="978" w:left="1702" w:header="150" w:footer="709" w:gutter="0"/>
       <w:cols w:space="720"/>
@@ -2531,7 +2803,7 @@
 </file>
 
 <file path=word/endnotes.xml><?xml version="1.0" encoding="utf-8"?>
-<w:endnotes xmlns:wpc="http://schemas.microsoft.com/office/word/2010/wordprocessingCanvas" xmlns:mc="http://schemas.openxmlformats.org/markup-compatibility/2006" xmlns:o="urn:schemas-microsoft-com:office:office" xmlns:r="http://schemas.openxmlformats.org/officeDocument/2006/relationships" xmlns:m="http://schemas.openxmlformats.org/officeDocument/2006/math" xmlns:v="urn:schemas-microsoft-com:vml" xmlns:wp14="http://schemas.microsoft.com/office/word/2010/wordprocessingDrawing" xmlns:wp="http://schemas.openxmlformats.org/drawingml/2006/wordprocessingDrawing" xmlns:w10="urn:schemas-microsoft-com:office:word" xmlns:w="http://schemas.openxmlformats.org/wordprocessingml/2006/main" xmlns:w14="http://schemas.microsoft.com/office/word/2010/wordml" xmlns:w15="http://schemas.microsoft.com/office/word/2012/wordml" xmlns:wpg="http://schemas.microsoft.com/office/word/2010/wordprocessingGroup" xmlns:wpi="http://schemas.microsoft.com/office/word/2010/wordprocessingInk" xmlns:wne="http://schemas.microsoft.com/office/word/2006/wordml" xmlns:wps="http://schemas.microsoft.com/office/word/2010/wordprocessingShape" mc:Ignorable="w14 w15 wp14">
+<w:endnotes xmlns:wpc="http://schemas.microsoft.com/office/word/2010/wordprocessingCanvas" xmlns:cx="http://schemas.microsoft.com/office/drawing/2014/chartex" xmlns:cx1="http://schemas.microsoft.com/office/drawing/2015/9/8/chartex" xmlns:cx2="http://schemas.microsoft.com/office/drawing/2015/10/21/chartex" xmlns:cx3="http://schemas.microsoft.com/office/drawing/2016/5/9/chartex" xmlns:cx4="http://schemas.microsoft.com/office/drawing/2016/5/10/chartex" xmlns:cx5="http://schemas.microsoft.com/office/drawing/2016/5/11/chartex" xmlns:cx6="http://schemas.microsoft.com/office/drawing/2016/5/12/chartex" xmlns:cx7="http://schemas.microsoft.com/office/drawing/2016/5/13/chartex" xmlns:cx8="http://schemas.microsoft.com/office/drawing/2016/5/14/chartex" xmlns:mc="http://schemas.openxmlformats.org/markup-compatibility/2006" xmlns:aink="http://schemas.microsoft.com/office/drawing/2016/ink" xmlns:am3d="http://schemas.microsoft.com/office/drawing/2017/model3d" xmlns:o="urn:schemas-microsoft-com:office:office" xmlns:r="http://schemas.openxmlformats.org/officeDocument/2006/relationships" xmlns:m="http://schemas.openxmlformats.org/officeDocument/2006/math" xmlns:v="urn:schemas-microsoft-com:vml" xmlns:wp14="http://schemas.microsoft.com/office/word/2010/wordprocessingDrawing" xmlns:wp="http://schemas.openxmlformats.org/drawingml/2006/wordprocessingDrawing" xmlns:w10="urn:schemas-microsoft-com:office:word" xmlns:w="http://schemas.openxmlformats.org/wordprocessingml/2006/main" xmlns:w14="http://schemas.microsoft.com/office/word/2010/wordml" xmlns:w15="http://schemas.microsoft.com/office/word/2012/wordml" xmlns:w16cid="http://schemas.microsoft.com/office/word/2016/wordml/cid" xmlns:w16se="http://schemas.microsoft.com/office/word/2015/wordml/symex" xmlns:wpg="http://schemas.microsoft.com/office/word/2010/wordprocessingGroup" xmlns:wpi="http://schemas.microsoft.com/office/word/2010/wordprocessingInk" xmlns:wne="http://schemas.microsoft.com/office/word/2006/wordml" xmlns:wps="http://schemas.microsoft.com/office/word/2010/wordprocessingShape" mc:Ignorable="w14 w15 w16se w16cid wp14">
   <w:endnote w:type="separator" w:id="-1">
     <w:p>
       <w:pPr>
@@ -2556,7 +2828,7 @@
 </file>
 
 <file path=word/footer1.xml><?xml version="1.0" encoding="utf-8"?>
-<w:ftr xmlns:wpc="http://schemas.microsoft.com/office/word/2010/wordprocessingCanvas" xmlns:mc="http://schemas.openxmlformats.org/markup-compatibility/2006" xmlns:o="urn:schemas-microsoft-com:office:office" xmlns:r="http://schemas.openxmlformats.org/officeDocument/2006/relationships" xmlns:m="http://schemas.openxmlformats.org/officeDocument/2006/math" xmlns:v="urn:schemas-microsoft-com:vml" xmlns:wp14="http://schemas.microsoft.com/office/word/2010/wordprocessingDrawing" xmlns:wp="http://schemas.openxmlformats.org/drawingml/2006/wordprocessingDrawing" xmlns:w10="urn:schemas-microsoft-com:office:word" xmlns:w="http://schemas.openxmlformats.org/wordprocessingml/2006/main" xmlns:w14="http://schemas.microsoft.com/office/word/2010/wordml" xmlns:w15="http://schemas.microsoft.com/office/word/2012/wordml" xmlns:wpg="http://schemas.microsoft.com/office/word/2010/wordprocessingGroup" xmlns:wpi="http://schemas.microsoft.com/office/word/2010/wordprocessingInk" xmlns:wne="http://schemas.microsoft.com/office/word/2006/wordml" xmlns:wps="http://schemas.microsoft.com/office/word/2010/wordprocessingShape" mc:Ignorable="w14 w15 wp14">
+<w:ftr xmlns:wpc="http://schemas.microsoft.com/office/word/2010/wordprocessingCanvas" xmlns:cx="http://schemas.microsoft.com/office/drawing/2014/chartex" xmlns:cx1="http://schemas.microsoft.com/office/drawing/2015/9/8/chartex" xmlns:cx2="http://schemas.microsoft.com/office/drawing/2015/10/21/chartex" xmlns:cx3="http://schemas.microsoft.com/office/drawing/2016/5/9/chartex" xmlns:cx4="http://schemas.microsoft.com/office/drawing/2016/5/10/chartex" xmlns:cx5="http://schemas.microsoft.com/office/drawing/2016/5/11/chartex" xmlns:cx6="http://schemas.microsoft.com/office/drawing/2016/5/12/chartex" xmlns:cx7="http://schemas.microsoft.com/office/drawing/2016/5/13/chartex" xmlns:cx8="http://schemas.microsoft.com/office/drawing/2016/5/14/chartex" xmlns:mc="http://schemas.openxmlformats.org/markup-compatibility/2006" xmlns:aink="http://schemas.microsoft.com/office/drawing/2016/ink" xmlns:am3d="http://schemas.microsoft.com/office/drawing/2017/model3d" xmlns:o="urn:schemas-microsoft-com:office:office" xmlns:r="http://schemas.openxmlformats.org/officeDocument/2006/relationships" xmlns:m="http://schemas.openxmlformats.org/officeDocument/2006/math" xmlns:v="urn:schemas-microsoft-com:vml" xmlns:wp14="http://schemas.microsoft.com/office/word/2010/wordprocessingDrawing" xmlns:wp="http://schemas.openxmlformats.org/drawingml/2006/wordprocessingDrawing" xmlns:w10="urn:schemas-microsoft-com:office:word" xmlns:w="http://schemas.openxmlformats.org/wordprocessingml/2006/main" xmlns:w14="http://schemas.microsoft.com/office/word/2010/wordml" xmlns:w15="http://schemas.microsoft.com/office/word/2012/wordml" xmlns:w16cid="http://schemas.microsoft.com/office/word/2016/wordml/cid" xmlns:w16se="http://schemas.microsoft.com/office/word/2015/wordml/symex" xmlns:wpg="http://schemas.microsoft.com/office/word/2010/wordprocessingGroup" xmlns:wpi="http://schemas.microsoft.com/office/word/2010/wordprocessingInk" xmlns:wne="http://schemas.microsoft.com/office/word/2006/wordml" xmlns:wps="http://schemas.microsoft.com/office/word/2010/wordprocessingShape" mc:Ignorable="w14 w15 w16se w16cid wp14">
   <w:p>
     <w:pPr>
       <w:spacing w:after="0" w:line="259" w:lineRule="auto"/>
@@ -2630,7 +2902,7 @@
 </file>
 
 <file path=word/footer2.xml><?xml version="1.0" encoding="utf-8"?>
-<w:ftr xmlns:wpc="http://schemas.microsoft.com/office/word/2010/wordprocessingCanvas" xmlns:mc="http://schemas.openxmlformats.org/markup-compatibility/2006" xmlns:o="urn:schemas-microsoft-com:office:office" xmlns:r="http://schemas.openxmlformats.org/officeDocument/2006/relationships" xmlns:m="http://schemas.openxmlformats.org/officeDocument/2006/math" xmlns:v="urn:schemas-microsoft-com:vml" xmlns:wp14="http://schemas.microsoft.com/office/word/2010/wordprocessingDrawing" xmlns:wp="http://schemas.openxmlformats.org/drawingml/2006/wordprocessingDrawing" xmlns:w10="urn:schemas-microsoft-com:office:word" xmlns:w="http://schemas.openxmlformats.org/wordprocessingml/2006/main" xmlns:w14="http://schemas.microsoft.com/office/word/2010/wordml" xmlns:w15="http://schemas.microsoft.com/office/word/2012/wordml" xmlns:wpg="http://schemas.microsoft.com/office/word/2010/wordprocessingGroup" xmlns:wpi="http://schemas.microsoft.com/office/word/2010/wordprocessingInk" xmlns:wne="http://schemas.microsoft.com/office/word/2006/wordml" xmlns:wps="http://schemas.microsoft.com/office/word/2010/wordprocessingShape" mc:Ignorable="w14 w15 wp14">
+<w:ftr xmlns:wpc="http://schemas.microsoft.com/office/word/2010/wordprocessingCanvas" xmlns:cx="http://schemas.microsoft.com/office/drawing/2014/chartex" xmlns:cx1="http://schemas.microsoft.com/office/drawing/2015/9/8/chartex" xmlns:cx2="http://schemas.microsoft.com/office/drawing/2015/10/21/chartex" xmlns:cx3="http://schemas.microsoft.com/office/drawing/2016/5/9/chartex" xmlns:cx4="http://schemas.microsoft.com/office/drawing/2016/5/10/chartex" xmlns:cx5="http://schemas.microsoft.com/office/drawing/2016/5/11/chartex" xmlns:cx6="http://schemas.microsoft.com/office/drawing/2016/5/12/chartex" xmlns:cx7="http://schemas.microsoft.com/office/drawing/2016/5/13/chartex" xmlns:cx8="http://schemas.microsoft.com/office/drawing/2016/5/14/chartex" xmlns:mc="http://schemas.openxmlformats.org/markup-compatibility/2006" xmlns:aink="http://schemas.microsoft.com/office/drawing/2016/ink" xmlns:am3d="http://schemas.microsoft.com/office/drawing/2017/model3d" xmlns:o="urn:schemas-microsoft-com:office:office" xmlns:r="http://schemas.openxmlformats.org/officeDocument/2006/relationships" xmlns:m="http://schemas.openxmlformats.org/officeDocument/2006/math" xmlns:v="urn:schemas-microsoft-com:vml" xmlns:wp14="http://schemas.microsoft.com/office/word/2010/wordprocessingDrawing" xmlns:wp="http://schemas.openxmlformats.org/drawingml/2006/wordprocessingDrawing" xmlns:w10="urn:schemas-microsoft-com:office:word" xmlns:w="http://schemas.openxmlformats.org/wordprocessingml/2006/main" xmlns:w14="http://schemas.microsoft.com/office/word/2010/wordml" xmlns:w15="http://schemas.microsoft.com/office/word/2012/wordml" xmlns:w16cid="http://schemas.microsoft.com/office/word/2016/wordml/cid" xmlns:w16se="http://schemas.microsoft.com/office/word/2015/wordml/symex" xmlns:wpg="http://schemas.microsoft.com/office/word/2010/wordprocessingGroup" xmlns:wpi="http://schemas.microsoft.com/office/word/2010/wordprocessingInk" xmlns:wne="http://schemas.microsoft.com/office/word/2006/wordml" xmlns:wps="http://schemas.microsoft.com/office/word/2010/wordprocessingShape" mc:Ignorable="w14 w15 w16se w16cid wp14">
   <w:p>
     <w:pPr>
       <w:spacing w:after="0" w:line="259" w:lineRule="auto"/>
@@ -2642,7 +2914,7 @@
         <w:noProof/>
       </w:rPr>
       <w:drawing>
-        <wp:anchor distT="0" distB="0" distL="114300" distR="114300" simplePos="0" relativeHeight="251672576" behindDoc="1" locked="0" layoutInCell="1" allowOverlap="1" wp14:anchorId="580F1206" wp14:editId="5533466C">
+        <wp:anchor distT="0" distB="0" distL="114300" distR="114300" simplePos="0" relativeHeight="251672576" behindDoc="1" locked="0" layoutInCell="1" allowOverlap="1" wp14:anchorId="55A6423D" wp14:editId="55A6423E">
           <wp:simplePos x="0" y="0"/>
           <wp:positionH relativeFrom="page">
             <wp:posOffset>-10274</wp:posOffset>
@@ -2772,7 +3044,7 @@
 </file>
 
 <file path=word/footer3.xml><?xml version="1.0" encoding="utf-8"?>
-<w:ftr xmlns:wpc="http://schemas.microsoft.com/office/word/2010/wordprocessingCanvas" xmlns:mc="http://schemas.openxmlformats.org/markup-compatibility/2006" xmlns:o="urn:schemas-microsoft-com:office:office" xmlns:r="http://schemas.openxmlformats.org/officeDocument/2006/relationships" xmlns:m="http://schemas.openxmlformats.org/officeDocument/2006/math" xmlns:v="urn:schemas-microsoft-com:vml" xmlns:wp14="http://schemas.microsoft.com/office/word/2010/wordprocessingDrawing" xmlns:wp="http://schemas.openxmlformats.org/drawingml/2006/wordprocessingDrawing" xmlns:w10="urn:schemas-microsoft-com:office:word" xmlns:w="http://schemas.openxmlformats.org/wordprocessingml/2006/main" xmlns:w14="http://schemas.microsoft.com/office/word/2010/wordml" xmlns:w15="http://schemas.microsoft.com/office/word/2012/wordml" xmlns:wpg="http://schemas.microsoft.com/office/word/2010/wordprocessingGroup" xmlns:wpi="http://schemas.microsoft.com/office/word/2010/wordprocessingInk" xmlns:wne="http://schemas.microsoft.com/office/word/2006/wordml" xmlns:wps="http://schemas.microsoft.com/office/word/2010/wordprocessingShape" mc:Ignorable="w14 w15 wp14">
+<w:ftr xmlns:wpc="http://schemas.microsoft.com/office/word/2010/wordprocessingCanvas" xmlns:cx="http://schemas.microsoft.com/office/drawing/2014/chartex" xmlns:cx1="http://schemas.microsoft.com/office/drawing/2015/9/8/chartex" xmlns:cx2="http://schemas.microsoft.com/office/drawing/2015/10/21/chartex" xmlns:cx3="http://schemas.microsoft.com/office/drawing/2016/5/9/chartex" xmlns:cx4="http://schemas.microsoft.com/office/drawing/2016/5/10/chartex" xmlns:cx5="http://schemas.microsoft.com/office/drawing/2016/5/11/chartex" xmlns:cx6="http://schemas.microsoft.com/office/drawing/2016/5/12/chartex" xmlns:cx7="http://schemas.microsoft.com/office/drawing/2016/5/13/chartex" xmlns:cx8="http://schemas.microsoft.com/office/drawing/2016/5/14/chartex" xmlns:mc="http://schemas.openxmlformats.org/markup-compatibility/2006" xmlns:aink="http://schemas.microsoft.com/office/drawing/2016/ink" xmlns:am3d="http://schemas.microsoft.com/office/drawing/2017/model3d" xmlns:o="urn:schemas-microsoft-com:office:office" xmlns:r="http://schemas.openxmlformats.org/officeDocument/2006/relationships" xmlns:m="http://schemas.openxmlformats.org/officeDocument/2006/math" xmlns:v="urn:schemas-microsoft-com:vml" xmlns:wp14="http://schemas.microsoft.com/office/word/2010/wordprocessingDrawing" xmlns:wp="http://schemas.openxmlformats.org/drawingml/2006/wordprocessingDrawing" xmlns:w10="urn:schemas-microsoft-com:office:word" xmlns:w="http://schemas.openxmlformats.org/wordprocessingml/2006/main" xmlns:w14="http://schemas.microsoft.com/office/word/2010/wordml" xmlns:w15="http://schemas.microsoft.com/office/word/2012/wordml" xmlns:w16cid="http://schemas.microsoft.com/office/word/2016/wordml/cid" xmlns:w16se="http://schemas.microsoft.com/office/word/2015/wordml/symex" xmlns:wpg="http://schemas.microsoft.com/office/word/2010/wordprocessingGroup" xmlns:wpi="http://schemas.microsoft.com/office/word/2010/wordprocessingInk" xmlns:wne="http://schemas.microsoft.com/office/word/2006/wordml" xmlns:wps="http://schemas.microsoft.com/office/word/2010/wordprocessingShape" mc:Ignorable="w14 w15 w16se w16cid wp14">
   <w:p>
     <w:pPr>
       <w:spacing w:after="0" w:line="259" w:lineRule="auto"/>
@@ -2784,7 +3056,7 @@
         <w:noProof/>
       </w:rPr>
       <w:drawing>
-        <wp:anchor distT="0" distB="0" distL="114300" distR="114300" simplePos="0" relativeHeight="251678720" behindDoc="0" locked="0" layoutInCell="1" allowOverlap="1" wp14:anchorId="221D4EF8" wp14:editId="596B34FE">
+        <wp:anchor distT="0" distB="0" distL="114300" distR="114300" simplePos="0" relativeHeight="251678720" behindDoc="0" locked="0" layoutInCell="1" allowOverlap="1" wp14:anchorId="55A64245" wp14:editId="55A64246">
           <wp:simplePos x="0" y="0"/>
           <wp:positionH relativeFrom="page">
             <wp:posOffset>0</wp:posOffset>
@@ -2914,7 +3186,7 @@
 </file>
 
 <file path=word/footnotes.xml><?xml version="1.0" encoding="utf-8"?>
-<w:footnotes xmlns:wpc="http://schemas.microsoft.com/office/word/2010/wordprocessingCanvas" xmlns:mc="http://schemas.openxmlformats.org/markup-compatibility/2006" xmlns:o="urn:schemas-microsoft-com:office:office" xmlns:r="http://schemas.openxmlformats.org/officeDocument/2006/relationships" xmlns:m="http://schemas.openxmlformats.org/officeDocument/2006/math" xmlns:v="urn:schemas-microsoft-com:vml" xmlns:wp14="http://schemas.microsoft.com/office/word/2010/wordprocessingDrawing" xmlns:wp="http://schemas.openxmlformats.org/drawingml/2006/wordprocessingDrawing" xmlns:w10="urn:schemas-microsoft-com:office:word" xmlns:w="http://schemas.openxmlformats.org/wordprocessingml/2006/main" xmlns:w14="http://schemas.microsoft.com/office/word/2010/wordml" xmlns:w15="http://schemas.microsoft.com/office/word/2012/wordml" xmlns:wpg="http://schemas.microsoft.com/office/word/2010/wordprocessingGroup" xmlns:wpi="http://schemas.microsoft.com/office/word/2010/wordprocessingInk" xmlns:wne="http://schemas.microsoft.com/office/word/2006/wordml" xmlns:wps="http://schemas.microsoft.com/office/word/2010/wordprocessingShape" mc:Ignorable="w14 w15 wp14">
+<w:footnotes xmlns:wpc="http://schemas.microsoft.com/office/word/2010/wordprocessingCanvas" xmlns:cx="http://schemas.microsoft.com/office/drawing/2014/chartex" xmlns:cx1="http://schemas.microsoft.com/office/drawing/2015/9/8/chartex" xmlns:cx2="http://schemas.microsoft.com/office/drawing/2015/10/21/chartex" xmlns:cx3="http://schemas.microsoft.com/office/drawing/2016/5/9/chartex" xmlns:cx4="http://schemas.microsoft.com/office/drawing/2016/5/10/chartex" xmlns:cx5="http://schemas.microsoft.com/office/drawing/2016/5/11/chartex" xmlns:cx6="http://schemas.microsoft.com/office/drawing/2016/5/12/chartex" xmlns:cx7="http://schemas.microsoft.com/office/drawing/2016/5/13/chartex" xmlns:cx8="http://schemas.microsoft.com/office/drawing/2016/5/14/chartex" xmlns:mc="http://schemas.openxmlformats.org/markup-compatibility/2006" xmlns:aink="http://schemas.microsoft.com/office/drawing/2016/ink" xmlns:am3d="http://schemas.microsoft.com/office/drawing/2017/model3d" xmlns:o="urn:schemas-microsoft-com:office:office" xmlns:r="http://schemas.openxmlformats.org/officeDocument/2006/relationships" xmlns:m="http://schemas.openxmlformats.org/officeDocument/2006/math" xmlns:v="urn:schemas-microsoft-com:vml" xmlns:wp14="http://schemas.microsoft.com/office/word/2010/wordprocessingDrawing" xmlns:wp="http://schemas.openxmlformats.org/drawingml/2006/wordprocessingDrawing" xmlns:w10="urn:schemas-microsoft-com:office:word" xmlns:w="http://schemas.openxmlformats.org/wordprocessingml/2006/main" xmlns:w14="http://schemas.microsoft.com/office/word/2010/wordml" xmlns:w15="http://schemas.microsoft.com/office/word/2012/wordml" xmlns:w16cid="http://schemas.microsoft.com/office/word/2016/wordml/cid" xmlns:w16se="http://schemas.microsoft.com/office/word/2015/wordml/symex" xmlns:wpg="http://schemas.microsoft.com/office/word/2010/wordprocessingGroup" xmlns:wpi="http://schemas.microsoft.com/office/word/2010/wordprocessingInk" xmlns:wne="http://schemas.microsoft.com/office/word/2006/wordml" xmlns:wps="http://schemas.microsoft.com/office/word/2010/wordprocessingShape" mc:Ignorable="w14 w15 w16se w16cid wp14">
   <w:footnote w:type="separator" w:id="-1">
     <w:p>
       <w:pPr>
@@ -2939,7 +3211,7 @@
 </file>
 
 <file path=word/header1.xml><?xml version="1.0" encoding="utf-8"?>
-<w:hdr xmlns:wpc="http://schemas.microsoft.com/office/word/2010/wordprocessingCanvas" xmlns:mc="http://schemas.openxmlformats.org/markup-compatibility/2006" xmlns:o="urn:schemas-microsoft-com:office:office" xmlns:r="http://schemas.openxmlformats.org/officeDocument/2006/relationships" xmlns:m="http://schemas.openxmlformats.org/officeDocument/2006/math" xmlns:v="urn:schemas-microsoft-com:vml" xmlns:wp14="http://schemas.microsoft.com/office/word/2010/wordprocessingDrawing" xmlns:wp="http://schemas.openxmlformats.org/drawingml/2006/wordprocessingDrawing" xmlns:w10="urn:schemas-microsoft-com:office:word" xmlns:w="http://schemas.openxmlformats.org/wordprocessingml/2006/main" xmlns:w14="http://schemas.microsoft.com/office/word/2010/wordml" xmlns:w15="http://schemas.microsoft.com/office/word/2012/wordml" xmlns:wpg="http://schemas.microsoft.com/office/word/2010/wordprocessingGroup" xmlns:wpi="http://schemas.microsoft.com/office/word/2010/wordprocessingInk" xmlns:wne="http://schemas.microsoft.com/office/word/2006/wordml" xmlns:wps="http://schemas.microsoft.com/office/word/2010/wordprocessingShape" mc:Ignorable="w14 w15 wp14">
+<w:hdr xmlns:wpc="http://schemas.microsoft.com/office/word/2010/wordprocessingCanvas" xmlns:cx="http://schemas.microsoft.com/office/drawing/2014/chartex" xmlns:cx1="http://schemas.microsoft.com/office/drawing/2015/9/8/chartex" xmlns:cx2="http://schemas.microsoft.com/office/drawing/2015/10/21/chartex" xmlns:cx3="http://schemas.microsoft.com/office/drawing/2016/5/9/chartex" xmlns:cx4="http://schemas.microsoft.com/office/drawing/2016/5/10/chartex" xmlns:cx5="http://schemas.microsoft.com/office/drawing/2016/5/11/chartex" xmlns:cx6="http://schemas.microsoft.com/office/drawing/2016/5/12/chartex" xmlns:cx7="http://schemas.microsoft.com/office/drawing/2016/5/13/chartex" xmlns:cx8="http://schemas.microsoft.com/office/drawing/2016/5/14/chartex" xmlns:mc="http://schemas.openxmlformats.org/markup-compatibility/2006" xmlns:aink="http://schemas.microsoft.com/office/drawing/2016/ink" xmlns:am3d="http://schemas.microsoft.com/office/drawing/2017/model3d" xmlns:o="urn:schemas-microsoft-com:office:office" xmlns:r="http://schemas.openxmlformats.org/officeDocument/2006/relationships" xmlns:m="http://schemas.openxmlformats.org/officeDocument/2006/math" xmlns:v="urn:schemas-microsoft-com:vml" xmlns:wp14="http://schemas.microsoft.com/office/word/2010/wordprocessingDrawing" xmlns:wp="http://schemas.openxmlformats.org/drawingml/2006/wordprocessingDrawing" xmlns:w10="urn:schemas-microsoft-com:office:word" xmlns:w="http://schemas.openxmlformats.org/wordprocessingml/2006/main" xmlns:w14="http://schemas.microsoft.com/office/word/2010/wordml" xmlns:w15="http://schemas.microsoft.com/office/word/2012/wordml" xmlns:w16cid="http://schemas.microsoft.com/office/word/2016/wordml/cid" xmlns:w16se="http://schemas.microsoft.com/office/word/2015/wordml/symex" xmlns:wpg="http://schemas.microsoft.com/office/word/2010/wordprocessingGroup" xmlns:wpi="http://schemas.microsoft.com/office/word/2010/wordprocessingInk" xmlns:wne="http://schemas.microsoft.com/office/word/2006/wordml" xmlns:wps="http://schemas.microsoft.com/office/word/2010/wordprocessingShape" mc:Ignorable="w14 w15 w16se w16cid wp14">
   <w:p>
     <w:pPr>
       <w:spacing w:after="0" w:line="259" w:lineRule="auto"/>
@@ -2951,7 +3223,7 @@
         <w:noProof/>
       </w:rPr>
       <w:drawing>
-        <wp:anchor distT="0" distB="0" distL="114300" distR="114300" simplePos="0" relativeHeight="251658240" behindDoc="0" locked="0" layoutInCell="1" allowOverlap="0">
+        <wp:anchor distT="0" distB="0" distL="114300" distR="114300" simplePos="0" relativeHeight="251658240" behindDoc="0" locked="0" layoutInCell="1" allowOverlap="0" wp14:anchorId="55A64231" wp14:editId="55A64232">
           <wp:simplePos x="0" y="0"/>
           <wp:positionH relativeFrom="page">
             <wp:posOffset>6057900</wp:posOffset>
@@ -2997,7 +3269,7 @@
         <w:noProof/>
       </w:rPr>
       <w:drawing>
-        <wp:anchor distT="0" distB="0" distL="114300" distR="114300" simplePos="0" relativeHeight="251659264" behindDoc="0" locked="0" layoutInCell="1" allowOverlap="0">
+        <wp:anchor distT="0" distB="0" distL="114300" distR="114300" simplePos="0" relativeHeight="251659264" behindDoc="0" locked="0" layoutInCell="1" allowOverlap="0" wp14:anchorId="55A64233" wp14:editId="55A64234">
           <wp:simplePos x="0" y="0"/>
           <wp:positionH relativeFrom="page">
             <wp:posOffset>381000</wp:posOffset>
@@ -3047,7 +3319,7 @@
       <mc:AlternateContent>
         <mc:Choice Requires="wpg">
           <w:drawing>
-            <wp:anchor distT="0" distB="0" distL="114300" distR="114300" simplePos="0" relativeHeight="251660288" behindDoc="0" locked="0" layoutInCell="1" allowOverlap="1">
+            <wp:anchor distT="0" distB="0" distL="114300" distR="114300" simplePos="0" relativeHeight="251660288" behindDoc="0" locked="0" layoutInCell="1" allowOverlap="1" wp14:anchorId="55A64235" wp14:editId="55A64236">
               <wp:simplePos x="0" y="0"/>
               <wp:positionH relativeFrom="page">
                 <wp:posOffset>2485390</wp:posOffset>
@@ -3141,7 +3413,7 @@
 </file>
 
 <file path=word/header2.xml><?xml version="1.0" encoding="utf-8"?>
-<w:hdr xmlns:wpc="http://schemas.microsoft.com/office/word/2010/wordprocessingCanvas" xmlns:mc="http://schemas.openxmlformats.org/markup-compatibility/2006" xmlns:o="urn:schemas-microsoft-com:office:office" xmlns:r="http://schemas.openxmlformats.org/officeDocument/2006/relationships" xmlns:m="http://schemas.openxmlformats.org/officeDocument/2006/math" xmlns:v="urn:schemas-microsoft-com:vml" xmlns:wp14="http://schemas.microsoft.com/office/word/2010/wordprocessingDrawing" xmlns:wp="http://schemas.openxmlformats.org/drawingml/2006/wordprocessingDrawing" xmlns:w10="urn:schemas-microsoft-com:office:word" xmlns:w="http://schemas.openxmlformats.org/wordprocessingml/2006/main" xmlns:w14="http://schemas.microsoft.com/office/word/2010/wordml" xmlns:w15="http://schemas.microsoft.com/office/word/2012/wordml" xmlns:wpg="http://schemas.microsoft.com/office/word/2010/wordprocessingGroup" xmlns:wpi="http://schemas.microsoft.com/office/word/2010/wordprocessingInk" xmlns:wne="http://schemas.microsoft.com/office/word/2006/wordml" xmlns:wps="http://schemas.microsoft.com/office/word/2010/wordprocessingShape" mc:Ignorable="w14 w15 wp14">
+<w:hdr xmlns:wpc="http://schemas.microsoft.com/office/word/2010/wordprocessingCanvas" xmlns:cx="http://schemas.microsoft.com/office/drawing/2014/chartex" xmlns:cx1="http://schemas.microsoft.com/office/drawing/2015/9/8/chartex" xmlns:cx2="http://schemas.microsoft.com/office/drawing/2015/10/21/chartex" xmlns:cx3="http://schemas.microsoft.com/office/drawing/2016/5/9/chartex" xmlns:cx4="http://schemas.microsoft.com/office/drawing/2016/5/10/chartex" xmlns:cx5="http://schemas.microsoft.com/office/drawing/2016/5/11/chartex" xmlns:cx6="http://schemas.microsoft.com/office/drawing/2016/5/12/chartex" xmlns:cx7="http://schemas.microsoft.com/office/drawing/2016/5/13/chartex" xmlns:cx8="http://schemas.microsoft.com/office/drawing/2016/5/14/chartex" xmlns:mc="http://schemas.openxmlformats.org/markup-compatibility/2006" xmlns:aink="http://schemas.microsoft.com/office/drawing/2016/ink" xmlns:am3d="http://schemas.microsoft.com/office/drawing/2017/model3d" xmlns:o="urn:schemas-microsoft-com:office:office" xmlns:r="http://schemas.openxmlformats.org/officeDocument/2006/relationships" xmlns:m="http://schemas.openxmlformats.org/officeDocument/2006/math" xmlns:v="urn:schemas-microsoft-com:vml" xmlns:wp14="http://schemas.microsoft.com/office/word/2010/wordprocessingDrawing" xmlns:wp="http://schemas.openxmlformats.org/drawingml/2006/wordprocessingDrawing" xmlns:w10="urn:schemas-microsoft-com:office:word" xmlns:w="http://schemas.openxmlformats.org/wordprocessingml/2006/main" xmlns:w14="http://schemas.microsoft.com/office/word/2010/wordml" xmlns:w15="http://schemas.microsoft.com/office/word/2012/wordml" xmlns:w16cid="http://schemas.microsoft.com/office/word/2016/wordml/cid" xmlns:w16se="http://schemas.microsoft.com/office/word/2015/wordml/symex" xmlns:wpg="http://schemas.microsoft.com/office/word/2010/wordprocessingGroup" xmlns:wpi="http://schemas.microsoft.com/office/word/2010/wordprocessingInk" xmlns:wne="http://schemas.microsoft.com/office/word/2006/wordml" xmlns:wps="http://schemas.microsoft.com/office/word/2010/wordprocessingShape" mc:Ignorable="w14 w15 w16se w16cid wp14">
   <w:p>
     <w:pPr>
       <w:tabs>
@@ -3154,7 +3426,7 @@
         <w:noProof/>
       </w:rPr>
       <w:drawing>
-        <wp:anchor distT="0" distB="0" distL="114300" distR="114300" simplePos="0" relativeHeight="251669504" behindDoc="0" locked="0" layoutInCell="1" allowOverlap="1" wp14:anchorId="4B7819F6" wp14:editId="5988D772">
+        <wp:anchor distT="0" distB="0" distL="114300" distR="114300" simplePos="0" relativeHeight="251669504" behindDoc="0" locked="0" layoutInCell="1" allowOverlap="1" wp14:anchorId="55A64237" wp14:editId="55A64238">
           <wp:simplePos x="0" y="0"/>
           <wp:positionH relativeFrom="column">
             <wp:posOffset>5001788</wp:posOffset>
@@ -3223,7 +3495,7 @@
       <mc:AlternateContent>
         <mc:Choice Requires="wps">
           <w:drawing>
-            <wp:anchor distT="0" distB="0" distL="114300" distR="114300" simplePos="0" relativeHeight="251668480" behindDoc="0" locked="0" layoutInCell="1" allowOverlap="1" wp14:anchorId="5D358143" wp14:editId="68ACE272">
+            <wp:anchor distT="0" distB="0" distL="114300" distR="114300" simplePos="0" relativeHeight="251668480" behindDoc="0" locked="0" layoutInCell="1" allowOverlap="1" wp14:anchorId="55A64239" wp14:editId="55A6423A">
               <wp:simplePos x="0" y="0"/>
               <wp:positionH relativeFrom="margin">
                 <wp:posOffset>1247105</wp:posOffset>
@@ -3291,7 +3563,7 @@
         <w:noProof/>
       </w:rPr>
       <w:drawing>
-        <wp:anchor distT="0" distB="0" distL="114300" distR="114300" simplePos="0" relativeHeight="251670528" behindDoc="0" locked="0" layoutInCell="1" allowOverlap="1" wp14:anchorId="361CC673" wp14:editId="08F5EA98">
+        <wp:anchor distT="0" distB="0" distL="114300" distR="114300" simplePos="0" relativeHeight="251670528" behindDoc="0" locked="0" layoutInCell="1" allowOverlap="1" wp14:anchorId="55A6423B" wp14:editId="55A6423C">
           <wp:simplePos x="0" y="0"/>
           <wp:positionH relativeFrom="column">
             <wp:posOffset>-615836</wp:posOffset>
@@ -3365,7 +3637,7 @@
 </file>
 
 <file path=word/header3.xml><?xml version="1.0" encoding="utf-8"?>
-<w:hdr xmlns:wpc="http://schemas.microsoft.com/office/word/2010/wordprocessingCanvas" xmlns:mc="http://schemas.openxmlformats.org/markup-compatibility/2006" xmlns:o="urn:schemas-microsoft-com:office:office" xmlns:r="http://schemas.openxmlformats.org/officeDocument/2006/relationships" xmlns:m="http://schemas.openxmlformats.org/officeDocument/2006/math" xmlns:v="urn:schemas-microsoft-com:vml" xmlns:wp14="http://schemas.microsoft.com/office/word/2010/wordprocessingDrawing" xmlns:wp="http://schemas.openxmlformats.org/drawingml/2006/wordprocessingDrawing" xmlns:w10="urn:schemas-microsoft-com:office:word" xmlns:w="http://schemas.openxmlformats.org/wordprocessingml/2006/main" xmlns:w14="http://schemas.microsoft.com/office/word/2010/wordml" xmlns:w15="http://schemas.microsoft.com/office/word/2012/wordml" xmlns:wpg="http://schemas.microsoft.com/office/word/2010/wordprocessingGroup" xmlns:wpi="http://schemas.microsoft.com/office/word/2010/wordprocessingInk" xmlns:wne="http://schemas.microsoft.com/office/word/2006/wordml" xmlns:wps="http://schemas.microsoft.com/office/word/2010/wordprocessingShape" mc:Ignorable="w14 w15 wp14">
+<w:hdr xmlns:wpc="http://schemas.microsoft.com/office/word/2010/wordprocessingCanvas" xmlns:cx="http://schemas.microsoft.com/office/drawing/2014/chartex" xmlns:cx1="http://schemas.microsoft.com/office/drawing/2015/9/8/chartex" xmlns:cx2="http://schemas.microsoft.com/office/drawing/2015/10/21/chartex" xmlns:cx3="http://schemas.microsoft.com/office/drawing/2016/5/9/chartex" xmlns:cx4="http://schemas.microsoft.com/office/drawing/2016/5/10/chartex" xmlns:cx5="http://schemas.microsoft.com/office/drawing/2016/5/11/chartex" xmlns:cx6="http://schemas.microsoft.com/office/drawing/2016/5/12/chartex" xmlns:cx7="http://schemas.microsoft.com/office/drawing/2016/5/13/chartex" xmlns:cx8="http://schemas.microsoft.com/office/drawing/2016/5/14/chartex" xmlns:mc="http://schemas.openxmlformats.org/markup-compatibility/2006" xmlns:aink="http://schemas.microsoft.com/office/drawing/2016/ink" xmlns:am3d="http://schemas.microsoft.com/office/drawing/2017/model3d" xmlns:o="urn:schemas-microsoft-com:office:office" xmlns:r="http://schemas.openxmlformats.org/officeDocument/2006/relationships" xmlns:m="http://schemas.openxmlformats.org/officeDocument/2006/math" xmlns:v="urn:schemas-microsoft-com:vml" xmlns:wp14="http://schemas.microsoft.com/office/word/2010/wordprocessingDrawing" xmlns:wp="http://schemas.openxmlformats.org/drawingml/2006/wordprocessingDrawing" xmlns:w10="urn:schemas-microsoft-com:office:word" xmlns:w="http://schemas.openxmlformats.org/wordprocessingml/2006/main" xmlns:w14="http://schemas.microsoft.com/office/word/2010/wordml" xmlns:w15="http://schemas.microsoft.com/office/word/2012/wordml" xmlns:w16cid="http://schemas.microsoft.com/office/word/2016/wordml/cid" xmlns:w16se="http://schemas.microsoft.com/office/word/2015/wordml/symex" xmlns:wpg="http://schemas.microsoft.com/office/word/2010/wordprocessingGroup" xmlns:wpi="http://schemas.microsoft.com/office/word/2010/wordprocessingInk" xmlns:wne="http://schemas.microsoft.com/office/word/2006/wordml" xmlns:wps="http://schemas.microsoft.com/office/word/2010/wordprocessingShape" mc:Ignorable="w14 w15 w16se w16cid wp14">
   <w:p>
     <w:pPr>
       <w:tabs>
@@ -3378,7 +3650,7 @@
         <w:noProof/>
       </w:rPr>
       <w:drawing>
-        <wp:anchor distT="0" distB="0" distL="114300" distR="114300" simplePos="0" relativeHeight="251675648" behindDoc="0" locked="0" layoutInCell="1" allowOverlap="1" wp14:anchorId="36C53608" wp14:editId="46B6A01B">
+        <wp:anchor distT="0" distB="0" distL="114300" distR="114300" simplePos="0" relativeHeight="251675648" behindDoc="0" locked="0" layoutInCell="1" allowOverlap="1" wp14:anchorId="55A6423F" wp14:editId="55A64240">
           <wp:simplePos x="0" y="0"/>
           <wp:positionH relativeFrom="column">
             <wp:posOffset>5001788</wp:posOffset>
@@ -3447,7 +3719,7 @@
       <mc:AlternateContent>
         <mc:Choice Requires="wps">
           <w:drawing>
-            <wp:anchor distT="0" distB="0" distL="114300" distR="114300" simplePos="0" relativeHeight="251674624" behindDoc="0" locked="0" layoutInCell="1" allowOverlap="1" wp14:anchorId="6729056C" wp14:editId="2BC1E35E">
+            <wp:anchor distT="0" distB="0" distL="114300" distR="114300" simplePos="0" relativeHeight="251674624" behindDoc="0" locked="0" layoutInCell="1" allowOverlap="1" wp14:anchorId="55A64241" wp14:editId="55A64242">
               <wp:simplePos x="0" y="0"/>
               <wp:positionH relativeFrom="margin">
                 <wp:posOffset>1247105</wp:posOffset>
@@ -3515,7 +3787,7 @@
         <w:noProof/>
       </w:rPr>
       <w:drawing>
-        <wp:anchor distT="0" distB="0" distL="114300" distR="114300" simplePos="0" relativeHeight="251676672" behindDoc="0" locked="0" layoutInCell="1" allowOverlap="1" wp14:anchorId="483C4C8A" wp14:editId="4C51173C">
+        <wp:anchor distT="0" distB="0" distL="114300" distR="114300" simplePos="0" relativeHeight="251676672" behindDoc="0" locked="0" layoutInCell="1" allowOverlap="1" wp14:anchorId="55A64243" wp14:editId="55A64244">
           <wp:simplePos x="0" y="0"/>
           <wp:positionH relativeFrom="column">
             <wp:posOffset>-615836</wp:posOffset>
@@ -3594,7 +3866,7 @@
 </file>
 
 <file path=word/numbering.xml><?xml version="1.0" encoding="utf-8"?>
-<w:numbering xmlns:wpc="http://schemas.microsoft.com/office/word/2010/wordprocessingCanvas" xmlns:mc="http://schemas.openxmlformats.org/markup-compatibility/2006" xmlns:o="urn:schemas-microsoft-com:office:office" xmlns:r="http://schemas.openxmlformats.org/officeDocument/2006/relationships" xmlns:m="http://schemas.openxmlformats.org/officeDocument/2006/math" xmlns:v="urn:schemas-microsoft-com:vml" xmlns:wp14="http://schemas.microsoft.com/office/word/2010/wordprocessingDrawing" xmlns:wp="http://schemas.openxmlformats.org/drawingml/2006/wordprocessingDrawing" xmlns:w10="urn:schemas-microsoft-com:office:word" xmlns:w="http://schemas.openxmlformats.org/wordprocessingml/2006/main" xmlns:w14="http://schemas.microsoft.com/office/word/2010/wordml" xmlns:w15="http://schemas.microsoft.com/office/word/2012/wordml" xmlns:wpg="http://schemas.microsoft.com/office/word/2010/wordprocessingGroup" xmlns:wpi="http://schemas.microsoft.com/office/word/2010/wordprocessingInk" xmlns:wne="http://schemas.microsoft.com/office/word/2006/wordml" xmlns:wps="http://schemas.microsoft.com/office/word/2010/wordprocessingShape" mc:Ignorable="w14 w15 wp14">
+<w:numbering xmlns:wpc="http://schemas.microsoft.com/office/word/2010/wordprocessingCanvas" xmlns:cx="http://schemas.microsoft.com/office/drawing/2014/chartex" xmlns:cx1="http://schemas.microsoft.com/office/drawing/2015/9/8/chartex" xmlns:cx2="http://schemas.microsoft.com/office/drawing/2015/10/21/chartex" xmlns:cx3="http://schemas.microsoft.com/office/drawing/2016/5/9/chartex" xmlns:cx4="http://schemas.microsoft.com/office/drawing/2016/5/10/chartex" xmlns:cx5="http://schemas.microsoft.com/office/drawing/2016/5/11/chartex" xmlns:cx6="http://schemas.microsoft.com/office/drawing/2016/5/12/chartex" xmlns:cx7="http://schemas.microsoft.com/office/drawing/2016/5/13/chartex" xmlns:cx8="http://schemas.microsoft.com/office/drawing/2016/5/14/chartex" xmlns:mc="http://schemas.openxmlformats.org/markup-compatibility/2006" xmlns:aink="http://schemas.microsoft.com/office/drawing/2016/ink" xmlns:am3d="http://schemas.microsoft.com/office/drawing/2017/model3d" xmlns:o="urn:schemas-microsoft-com:office:office" xmlns:r="http://schemas.openxmlformats.org/officeDocument/2006/relationships" xmlns:m="http://schemas.openxmlformats.org/officeDocument/2006/math" xmlns:v="urn:schemas-microsoft-com:vml" xmlns:wp14="http://schemas.microsoft.com/office/word/2010/wordprocessingDrawing" xmlns:wp="http://schemas.openxmlformats.org/drawingml/2006/wordprocessingDrawing" xmlns:w10="urn:schemas-microsoft-com:office:word" xmlns:w="http://schemas.openxmlformats.org/wordprocessingml/2006/main" xmlns:w14="http://schemas.microsoft.com/office/word/2010/wordml" xmlns:w15="http://schemas.microsoft.com/office/word/2012/wordml" xmlns:w16cid="http://schemas.microsoft.com/office/word/2016/wordml/cid" xmlns:w16se="http://schemas.microsoft.com/office/word/2015/wordml/symex" xmlns:wpg="http://schemas.microsoft.com/office/word/2010/wordprocessingGroup" xmlns:wpi="http://schemas.microsoft.com/office/word/2010/wordprocessingInk" xmlns:wne="http://schemas.microsoft.com/office/word/2006/wordml" xmlns:wps="http://schemas.microsoft.com/office/word/2010/wordprocessingShape" mc:Ignorable="w14 w15 w16se w16cid wp14">
   <w:abstractNum w:abstractNumId="0" w15:restartNumberingAfterBreak="0">
     <w:nsid w:val="09175568"/>
     <w:multiLevelType w:val="multilevel"/>
@@ -4848,7 +5120,7 @@
 </file>
 
 <file path=word/styles.xml><?xml version="1.0" encoding="utf-8"?>
-<w:styles xmlns:mc="http://schemas.openxmlformats.org/markup-compatibility/2006" xmlns:r="http://schemas.openxmlformats.org/officeDocument/2006/relationships" xmlns:w="http://schemas.openxmlformats.org/wordprocessingml/2006/main" xmlns:w14="http://schemas.microsoft.com/office/word/2010/wordml" xmlns:w15="http://schemas.microsoft.com/office/word/2012/wordml" mc:Ignorable="w14 w15">
+<w:styles xmlns:mc="http://schemas.openxmlformats.org/markup-compatibility/2006" xmlns:r="http://schemas.openxmlformats.org/officeDocument/2006/relationships" xmlns:w="http://schemas.openxmlformats.org/wordprocessingml/2006/main" xmlns:w14="http://schemas.microsoft.com/office/word/2010/wordml" xmlns:w15="http://schemas.microsoft.com/office/word/2012/wordml" xmlns:w16cid="http://schemas.microsoft.com/office/word/2016/wordml/cid" xmlns:w16se="http://schemas.microsoft.com/office/word/2015/wordml/symex" mc:Ignorable="w14 w15 w16se w16cid">
   <w:docDefaults>
     <w:rPrDefault>
       <w:rPr>
@@ -4864,7 +5136,7 @@
       </w:pPr>
     </w:pPrDefault>
   </w:docDefaults>
-  <w:latentStyles w:defLockedState="0" w:defUIPriority="99" w:defSemiHidden="0" w:defUnhideWhenUsed="0" w:defQFormat="0" w:count="371">
+  <w:latentStyles w:defLockedState="0" w:defUIPriority="99" w:defSemiHidden="0" w:defUnhideWhenUsed="0" w:defQFormat="0" w:count="375">
     <w:lsdException w:name="Normal" w:uiPriority="0" w:qFormat="1"/>
     <w:lsdException w:name="heading 1" w:uiPriority="9" w:qFormat="1"/>
     <w:lsdException w:name="heading 2" w:semiHidden="1" w:uiPriority="9" w:unhideWhenUsed="1" w:qFormat="1"/>
@@ -4970,7 +5242,6 @@
     <w:lsdException w:name="HTML Sample" w:semiHidden="1" w:unhideWhenUsed="1"/>
     <w:lsdException w:name="HTML Typewriter" w:semiHidden="1" w:unhideWhenUsed="1"/>
     <w:lsdException w:name="HTML Variable" w:semiHidden="1" w:unhideWhenUsed="1"/>
-    <w:lsdException w:name="Normal Table" w:semiHidden="1" w:unhideWhenUsed="1"/>
     <w:lsdException w:name="annotation subject" w:semiHidden="1" w:unhideWhenUsed="1"/>
     <w:lsdException w:name="No List" w:semiHidden="1" w:unhideWhenUsed="1"/>
     <w:lsdException w:name="Outline List 1" w:semiHidden="1" w:unhideWhenUsed="1"/>
@@ -5014,10 +5285,8 @@
     <w:lsdException w:name="Table Elegant" w:semiHidden="1" w:unhideWhenUsed="1"/>
     <w:lsdException w:name="Table Professional" w:semiHidden="1" w:unhideWhenUsed="1"/>
     <w:lsdException w:name="Table Subtle 1" w:semiHidden="1" w:unhideWhenUsed="1"/>
-    <w:lsdException w:name="Table Subtle 2" w:semiHidden="1" w:unhideWhenUsed="1"/>
     <w:lsdException w:name="Table Web 1" w:semiHidden="1" w:unhideWhenUsed="1"/>
     <w:lsdException w:name="Table Web 2" w:semiHidden="1" w:unhideWhenUsed="1"/>
-    <w:lsdException w:name="Table Web 3" w:semiHidden="1" w:unhideWhenUsed="1"/>
     <w:lsdException w:name="Balloon Text" w:semiHidden="1" w:unhideWhenUsed="1"/>
     <w:lsdException w:name="Table Grid" w:uiPriority="39"/>
     <w:lsdException w:name="Table Theme" w:semiHidden="1" w:unhideWhenUsed="1"/>
@@ -5236,6 +5505,10 @@
     <w:lsdException w:name="List Table 5 Dark Accent 6" w:uiPriority="50"/>
     <w:lsdException w:name="List Table 6 Colorful Accent 6" w:uiPriority="51"/>
     <w:lsdException w:name="List Table 7 Colorful Accent 6" w:uiPriority="52"/>
+    <w:lsdException w:name="Mention" w:semiHidden="1" w:unhideWhenUsed="1"/>
+    <w:lsdException w:name="Smart Hyperlink" w:semiHidden="1" w:unhideWhenUsed="1"/>
+    <w:lsdException w:name="Hashtag" w:semiHidden="1" w:unhideWhenUsed="1"/>
+    <w:lsdException w:name="Unresolved Mention" w:semiHidden="1" w:unhideWhenUsed="1"/>
   </w:latentStyles>
   <w:style w:type="paragraph" w:default="1" w:styleId="Normal">
     <w:name w:val="Normal"/>

</xml_diff>

<commit_message>
Kay y liz falta 2 mios
</commit_message>
<xml_diff>
--- a/Documents/Documentacion/PetSitting_Parte2.docx
+++ b/Documents/Documentacion/PetSitting_Parte2.docx
@@ -1,6 +1,6 @@
 
 <file path=word/document.xml><?xml version="1.0" encoding="utf-8"?>
-<w:document xmlns:wpc="http://schemas.microsoft.com/office/word/2010/wordprocessingCanvas" xmlns:mc="http://schemas.openxmlformats.org/markup-compatibility/2006" xmlns:o="urn:schemas-microsoft-com:office:office" xmlns:r="http://schemas.openxmlformats.org/officeDocument/2006/relationships" xmlns:m="http://schemas.openxmlformats.org/officeDocument/2006/math" xmlns:v="urn:schemas-microsoft-com:vml" xmlns:wp14="http://schemas.microsoft.com/office/word/2010/wordprocessingDrawing" xmlns:wp="http://schemas.openxmlformats.org/drawingml/2006/wordprocessingDrawing" xmlns:w10="urn:schemas-microsoft-com:office:word" xmlns:w="http://schemas.openxmlformats.org/wordprocessingml/2006/main" xmlns:w14="http://schemas.microsoft.com/office/word/2010/wordml" xmlns:w15="http://schemas.microsoft.com/office/word/2012/wordml" xmlns:wpg="http://schemas.microsoft.com/office/word/2010/wordprocessingGroup" xmlns:wpi="http://schemas.microsoft.com/office/word/2010/wordprocessingInk" xmlns:wne="http://schemas.microsoft.com/office/word/2006/wordml" xmlns:wps="http://schemas.microsoft.com/office/word/2010/wordprocessingShape" mc:Ignorable="w14 w15 wp14">
+<w:document xmlns:wpc="http://schemas.microsoft.com/office/word/2010/wordprocessingCanvas" xmlns:cx="http://schemas.microsoft.com/office/drawing/2014/chartex" xmlns:cx1="http://schemas.microsoft.com/office/drawing/2015/9/8/chartex" xmlns:cx2="http://schemas.microsoft.com/office/drawing/2015/10/21/chartex" xmlns:cx3="http://schemas.microsoft.com/office/drawing/2016/5/9/chartex" xmlns:cx4="http://schemas.microsoft.com/office/drawing/2016/5/10/chartex" xmlns:cx5="http://schemas.microsoft.com/office/drawing/2016/5/11/chartex" xmlns:cx6="http://schemas.microsoft.com/office/drawing/2016/5/12/chartex" xmlns:cx7="http://schemas.microsoft.com/office/drawing/2016/5/13/chartex" xmlns:cx8="http://schemas.microsoft.com/office/drawing/2016/5/14/chartex" xmlns:mc="http://schemas.openxmlformats.org/markup-compatibility/2006" xmlns:aink="http://schemas.microsoft.com/office/drawing/2016/ink" xmlns:am3d="http://schemas.microsoft.com/office/drawing/2017/model3d" xmlns:o="urn:schemas-microsoft-com:office:office" xmlns:r="http://schemas.openxmlformats.org/officeDocument/2006/relationships" xmlns:m="http://schemas.openxmlformats.org/officeDocument/2006/math" xmlns:v="urn:schemas-microsoft-com:vml" xmlns:wp14="http://schemas.microsoft.com/office/word/2010/wordprocessingDrawing" xmlns:wp="http://schemas.openxmlformats.org/drawingml/2006/wordprocessingDrawing" xmlns:w10="urn:schemas-microsoft-com:office:word" xmlns:w="http://schemas.openxmlformats.org/wordprocessingml/2006/main" xmlns:w14="http://schemas.microsoft.com/office/word/2010/wordml" xmlns:w15="http://schemas.microsoft.com/office/word/2012/wordml" xmlns:w16cid="http://schemas.microsoft.com/office/word/2016/wordml/cid" xmlns:w16se="http://schemas.microsoft.com/office/word/2015/wordml/symex" xmlns:wpg="http://schemas.microsoft.com/office/word/2010/wordprocessingGroup" xmlns:wpi="http://schemas.microsoft.com/office/word/2010/wordprocessingInk" xmlns:wne="http://schemas.microsoft.com/office/word/2006/wordml" xmlns:wps="http://schemas.microsoft.com/office/word/2010/wordprocessingShape" mc:Ignorable="w14 w15 w16se w16cid wp14">
   <w:body>
     <w:p>
       <w:pPr>
@@ -1650,8 +1650,6 @@
             <w:fldChar w:fldCharType="end"/>
           </w:r>
         </w:p>
-        <w:bookmarkStart w:id="0" w:name="_GoBack" w:displacedByCustomXml="next"/>
-        <w:bookmarkEnd w:id="0" w:displacedByCustomXml="next"/>
       </w:sdtContent>
     </w:sdt>
     <w:p>
@@ -1697,12 +1695,12 @@
         <w:pStyle w:val="Ttulo1"/>
         <w:ind w:left="297" w:hanging="312"/>
       </w:pPr>
-      <w:bookmarkStart w:id="1" w:name="_Toc2531686"/>
+      <w:bookmarkStart w:id="0" w:name="_Toc2531686"/>
       <w:r>
         <w:lastRenderedPageBreak/>
         <w:t>Introducción</w:t>
       </w:r>
-      <w:bookmarkEnd w:id="1"/>
+      <w:bookmarkEnd w:id="0"/>
       <w:r>
         <w:t xml:space="preserve">  </w:t>
       </w:r>
@@ -1810,12 +1808,12 @@
         <w:pStyle w:val="Ttulo1"/>
         <w:ind w:left="299" w:hanging="314"/>
       </w:pPr>
-      <w:bookmarkStart w:id="2" w:name="_Toc2531687"/>
+      <w:bookmarkStart w:id="1" w:name="_Toc2531687"/>
       <w:r>
         <w:lastRenderedPageBreak/>
         <w:t>Análisis de requerimientos</w:t>
       </w:r>
-      <w:bookmarkEnd w:id="2"/>
+      <w:bookmarkEnd w:id="1"/>
       <w:r>
         <w:t xml:space="preserve">  </w:t>
       </w:r>
@@ -1966,12 +1964,12 @@
         <w:spacing w:after="0"/>
         <w:ind w:left="453" w:hanging="468"/>
       </w:pPr>
-      <w:bookmarkStart w:id="3" w:name="_Toc2531688"/>
+      <w:bookmarkStart w:id="2" w:name="_Toc2531688"/>
       <w:r>
         <w:lastRenderedPageBreak/>
         <w:t>Proceso actual</w:t>
       </w:r>
-      <w:bookmarkEnd w:id="3"/>
+      <w:bookmarkEnd w:id="2"/>
       <w:r>
         <w:t xml:space="preserve">  </w:t>
       </w:r>
@@ -2306,22 +2304,150 @@
       <w:pPr>
         <w:pStyle w:val="Ttulo2"/>
       </w:pPr>
-      <w:bookmarkStart w:id="4" w:name="_Toc2531689"/>
+      <w:bookmarkStart w:id="3" w:name="_Toc2531689"/>
       <w:r>
         <w:lastRenderedPageBreak/>
         <w:t>Historias de Usuario</w:t>
       </w:r>
-      <w:bookmarkEnd w:id="4"/>
+      <w:bookmarkEnd w:id="3"/>
       <w:r>
         <w:t xml:space="preserve"> </w:t>
       </w:r>
     </w:p>
     <w:p>
       <w:pPr>
-        <w:rPr>
-          <w:sz w:val="28"/>
-        </w:rPr>
-      </w:pPr>
+        <w:spacing w:after="160" w:line="259" w:lineRule="auto"/>
+        <w:ind w:left="0" w:right="0" w:firstLine="0"/>
+        <w:jc w:val="left"/>
+      </w:pPr>
+      <w:r>
+        <w:rPr>
+          <w:noProof/>
+        </w:rPr>
+        <w:drawing>
+          <wp:anchor distT="0" distB="0" distL="114300" distR="114300" simplePos="0" relativeHeight="251661312" behindDoc="0" locked="0" layoutInCell="1" allowOverlap="1" wp14:anchorId="251DBDC1" wp14:editId="0105642B">
+            <wp:simplePos x="0" y="0"/>
+            <wp:positionH relativeFrom="page">
+              <wp:align>center</wp:align>
+            </wp:positionH>
+            <wp:positionV relativeFrom="margin">
+              <wp:posOffset>4490960</wp:posOffset>
+            </wp:positionV>
+            <wp:extent cx="5643880" cy="3329940"/>
+            <wp:effectExtent l="0" t="0" r="0" b="0"/>
+            <wp:wrapSquare wrapText="bothSides"/>
+            <wp:docPr id="11" name="Imagen 11" descr="C:\Users\lario\OneDrive\7ITI2\Proyecto\diagrama casos de uso extendido.png"/>
+            <wp:cNvGraphicFramePr>
+              <a:graphicFrameLocks xmlns:a="http://schemas.openxmlformats.org/drawingml/2006/main" noChangeAspect="1"/>
+            </wp:cNvGraphicFramePr>
+            <a:graphic xmlns:a="http://schemas.openxmlformats.org/drawingml/2006/main">
+              <a:graphicData uri="http://schemas.openxmlformats.org/drawingml/2006/picture">
+                <pic:pic xmlns:pic="http://schemas.openxmlformats.org/drawingml/2006/picture">
+                  <pic:nvPicPr>
+                    <pic:cNvPr id="0" name="Picture 5" descr="C:\Users\lario\OneDrive\7ITI2\Proyecto\diagrama casos de uso extendido.png"/>
+                    <pic:cNvPicPr>
+                      <a:picLocks noChangeAspect="1" noChangeArrowheads="1"/>
+                    </pic:cNvPicPr>
+                  </pic:nvPicPr>
+                  <pic:blipFill>
+                    <a:blip r:embed="rId7">
+                      <a:extLst>
+                        <a:ext uri="{28A0092B-C50C-407E-A947-70E740481C1C}">
+                          <a14:useLocalDpi xmlns:a14="http://schemas.microsoft.com/office/drawing/2010/main" val="0"/>
+                        </a:ext>
+                      </a:extLst>
+                    </a:blip>
+                    <a:srcRect/>
+                    <a:stretch>
+                      <a:fillRect/>
+                    </a:stretch>
+                  </pic:blipFill>
+                  <pic:spPr bwMode="auto">
+                    <a:xfrm>
+                      <a:off x="0" y="0"/>
+                      <a:ext cx="5643880" cy="3329940"/>
+                    </a:xfrm>
+                    <a:prstGeom prst="rect">
+                      <a:avLst/>
+                    </a:prstGeom>
+                    <a:noFill/>
+                    <a:ln>
+                      <a:noFill/>
+                    </a:ln>
+                  </pic:spPr>
+                </pic:pic>
+              </a:graphicData>
+            </a:graphic>
+          </wp:anchor>
+        </w:drawing>
+      </w:r>
+      <w:r>
+        <w:rPr>
+          <w:noProof/>
+        </w:rPr>
+        <w:drawing>
+          <wp:anchor distT="0" distB="0" distL="114300" distR="114300" simplePos="0" relativeHeight="251659264" behindDoc="0" locked="0" layoutInCell="1" allowOverlap="1" wp14:anchorId="0CA44C90" wp14:editId="1619E284">
+            <wp:simplePos x="0" y="0"/>
+            <wp:positionH relativeFrom="page">
+              <wp:align>center</wp:align>
+            </wp:positionH>
+            <wp:positionV relativeFrom="margin">
+              <wp:posOffset>356522</wp:posOffset>
+            </wp:positionV>
+            <wp:extent cx="4745990" cy="3787140"/>
+            <wp:effectExtent l="0" t="0" r="0" b="0"/>
+            <wp:wrapSquare wrapText="bothSides"/>
+            <wp:docPr id="10" name="Imagen 10"/>
+            <wp:cNvGraphicFramePr>
+              <a:graphicFrameLocks xmlns:a="http://schemas.openxmlformats.org/drawingml/2006/main" noChangeAspect="1"/>
+            </wp:cNvGraphicFramePr>
+            <a:graphic xmlns:a="http://schemas.openxmlformats.org/drawingml/2006/main">
+              <a:graphicData uri="http://schemas.openxmlformats.org/drawingml/2006/picture">
+                <pic:pic xmlns:pic="http://schemas.openxmlformats.org/drawingml/2006/picture">
+                  <pic:nvPicPr>
+                    <pic:cNvPr id="0" name="Picture 3"/>
+                    <pic:cNvPicPr>
+                      <a:picLocks noChangeAspect="1" noChangeArrowheads="1"/>
+                    </pic:cNvPicPr>
+                  </pic:nvPicPr>
+                  <pic:blipFill>
+                    <a:blip r:embed="rId8">
+                      <a:extLst>
+                        <a:ext uri="{28A0092B-C50C-407E-A947-70E740481C1C}">
+                          <a14:useLocalDpi xmlns:a14="http://schemas.microsoft.com/office/drawing/2010/main" val="0"/>
+                        </a:ext>
+                      </a:extLst>
+                    </a:blip>
+                    <a:srcRect/>
+                    <a:stretch>
+                      <a:fillRect/>
+                    </a:stretch>
+                  </pic:blipFill>
+                  <pic:spPr bwMode="auto">
+                    <a:xfrm>
+                      <a:off x="0" y="0"/>
+                      <a:ext cx="4745990" cy="3787140"/>
+                    </a:xfrm>
+                    <a:prstGeom prst="rect">
+                      <a:avLst/>
+                    </a:prstGeom>
+                    <a:noFill/>
+                    <a:ln>
+                      <a:noFill/>
+                    </a:ln>
+                  </pic:spPr>
+                </pic:pic>
+              </a:graphicData>
+            </a:graphic>
+            <wp14:sizeRelH relativeFrom="margin">
+              <wp14:pctWidth>0</wp14:pctWidth>
+            </wp14:sizeRelH>
+            <wp14:sizeRelV relativeFrom="margin">
+              <wp14:pctHeight>0</wp14:pctHeight>
+            </wp14:sizeRelV>
+          </wp:anchor>
+        </w:drawing>
+      </w:r>
       <w:r>
         <w:br w:type="page"/>
       </w:r>
@@ -2330,12 +2456,12 @@
       <w:pPr>
         <w:pStyle w:val="Ttulo1"/>
       </w:pPr>
-      <w:bookmarkStart w:id="5" w:name="_Toc2531690"/>
+      <w:bookmarkStart w:id="4" w:name="_Toc2531690"/>
       <w:r>
         <w:lastRenderedPageBreak/>
         <w:t>Definición de los requerimientos</w:t>
       </w:r>
-      <w:bookmarkEnd w:id="5"/>
+      <w:bookmarkEnd w:id="4"/>
     </w:p>
     <w:p>
       <w:pPr>
@@ -2352,15 +2478,7 @@
           <w:szCs w:val="21"/>
           <w:shd w:val="clear" w:color="auto" w:fill="FFFFFF"/>
         </w:rPr>
-        <w:t>La definición de requerimientos e</w:t>
-      </w:r>
-      <w:r>
-        <w:rPr>
-          <w:color w:val="auto"/>
-          <w:szCs w:val="21"/>
-          <w:shd w:val="clear" w:color="auto" w:fill="FFFFFF"/>
-        </w:rPr>
-        <w:t>s el </w:t>
+        <w:t>La definición de requerimientos es el </w:t>
       </w:r>
       <w:r>
         <w:rPr>
@@ -2627,16 +2745,16 @@
         <w:pStyle w:val="Ttulo2"/>
         <w:spacing w:line="360" w:lineRule="auto"/>
       </w:pPr>
-      <w:bookmarkStart w:id="6" w:name="_Toc2531691"/>
+      <w:bookmarkStart w:id="5" w:name="_Toc2531691"/>
       <w:r>
         <w:lastRenderedPageBreak/>
         <w:t>Requerimientos funcionales</w:t>
       </w:r>
-      <w:bookmarkEnd w:id="6"/>
+      <w:bookmarkEnd w:id="5"/>
     </w:p>
     <w:tbl>
       <w:tblPr>
-        <w:tblStyle w:val="Tabladecuadrcula2-nfasis1"/>
+        <w:tblStyle w:val="Tablaconcuadrcula2-nfasis1"/>
         <w:tblpPr w:leftFromText="141" w:rightFromText="141" w:vertAnchor="text" w:horzAnchor="margin" w:tblpY="1896"/>
         <w:tblW w:w="0" w:type="auto"/>
         <w:tblLook w:val="04A0" w:firstRow="1" w:lastRow="0" w:firstColumn="1" w:lastColumn="0" w:noHBand="0" w:noVBand="1"/>
@@ -3282,12 +3400,12 @@
       <w:pPr>
         <w:pStyle w:val="Ttulo2"/>
       </w:pPr>
-      <w:bookmarkStart w:id="7" w:name="_Toc2531692"/>
+      <w:bookmarkStart w:id="6" w:name="_Toc2531692"/>
       <w:r>
         <w:lastRenderedPageBreak/>
         <w:t>Requerimientos no funcionales</w:t>
       </w:r>
-      <w:bookmarkEnd w:id="7"/>
+      <w:bookmarkEnd w:id="6"/>
     </w:p>
     <w:p>
       <w:pPr>
@@ -3306,12 +3424,12 @@
       <w:pPr>
         <w:pStyle w:val="Ttulo1"/>
       </w:pPr>
-      <w:bookmarkStart w:id="8" w:name="_Toc2531693"/>
+      <w:bookmarkStart w:id="7" w:name="_Toc2531693"/>
       <w:r>
         <w:lastRenderedPageBreak/>
         <w:t>Modelos del sistema</w:t>
       </w:r>
-      <w:bookmarkEnd w:id="8"/>
+      <w:bookmarkEnd w:id="7"/>
     </w:p>
     <w:p>
       <w:pPr>
@@ -3330,12 +3448,12 @@
       <w:pPr>
         <w:pStyle w:val="Ttulo2"/>
       </w:pPr>
-      <w:bookmarkStart w:id="9" w:name="_Toc2531694"/>
+      <w:bookmarkStart w:id="8" w:name="_Toc2531694"/>
       <w:r>
         <w:lastRenderedPageBreak/>
         <w:t>Estructura de sistema</w:t>
       </w:r>
-      <w:bookmarkEnd w:id="9"/>
+      <w:bookmarkEnd w:id="8"/>
     </w:p>
     <w:p>
       <w:pPr>
@@ -3347,6 +3465,67 @@
         </w:rPr>
       </w:pPr>
       <w:r>
+        <w:rPr>
+          <w:noProof/>
+        </w:rPr>
+        <w:drawing>
+          <wp:anchor distT="0" distB="0" distL="114300" distR="114300" simplePos="0" relativeHeight="251663360" behindDoc="0" locked="0" layoutInCell="1" allowOverlap="1" wp14:anchorId="60FB7318" wp14:editId="297B47A5">
+            <wp:simplePos x="0" y="0"/>
+            <wp:positionH relativeFrom="page">
+              <wp:posOffset>1080770</wp:posOffset>
+            </wp:positionH>
+            <wp:positionV relativeFrom="margin">
+              <wp:posOffset>678180</wp:posOffset>
+            </wp:positionV>
+            <wp:extent cx="5643880" cy="5012690"/>
+            <wp:effectExtent l="0" t="0" r="0" b="0"/>
+            <wp:wrapSquare wrapText="bothSides"/>
+            <wp:docPr id="9" name="Imagen 9"/>
+            <wp:cNvGraphicFramePr>
+              <a:graphicFrameLocks xmlns:a="http://schemas.openxmlformats.org/drawingml/2006/main" noChangeAspect="1"/>
+            </wp:cNvGraphicFramePr>
+            <a:graphic xmlns:a="http://schemas.openxmlformats.org/drawingml/2006/main">
+              <a:graphicData uri="http://schemas.openxmlformats.org/drawingml/2006/picture">
+                <pic:pic xmlns:pic="http://schemas.openxmlformats.org/drawingml/2006/picture">
+                  <pic:nvPicPr>
+                    <pic:cNvPr id="0" name="Picture 1"/>
+                    <pic:cNvPicPr>
+                      <a:picLocks noChangeAspect="1" noChangeArrowheads="1"/>
+                    </pic:cNvPicPr>
+                  </pic:nvPicPr>
+                  <pic:blipFill>
+                    <a:blip r:embed="rId9">
+                      <a:extLst>
+                        <a:ext uri="{28A0092B-C50C-407E-A947-70E740481C1C}">
+                          <a14:useLocalDpi xmlns:a14="http://schemas.microsoft.com/office/drawing/2010/main" val="0"/>
+                        </a:ext>
+                      </a:extLst>
+                    </a:blip>
+                    <a:srcRect/>
+                    <a:stretch>
+                      <a:fillRect/>
+                    </a:stretch>
+                  </pic:blipFill>
+                  <pic:spPr bwMode="auto">
+                    <a:xfrm>
+                      <a:off x="0" y="0"/>
+                      <a:ext cx="5643880" cy="5012690"/>
+                    </a:xfrm>
+                    <a:prstGeom prst="rect">
+                      <a:avLst/>
+                    </a:prstGeom>
+                    <a:noFill/>
+                    <a:ln>
+                      <a:noFill/>
+                    </a:ln>
+                  </pic:spPr>
+                </pic:pic>
+              </a:graphicData>
+            </a:graphic>
+          </wp:anchor>
+        </w:drawing>
+      </w:r>
+      <w:r>
         <w:br w:type="page"/>
       </w:r>
     </w:p>
@@ -3354,12 +3533,12 @@
       <w:pPr>
         <w:pStyle w:val="Ttulo2"/>
       </w:pPr>
-      <w:bookmarkStart w:id="10" w:name="_Toc2531695"/>
+      <w:bookmarkStart w:id="9" w:name="_Toc2531695"/>
       <w:r>
         <w:lastRenderedPageBreak/>
         <w:t>Comportamiento del sistema</w:t>
       </w:r>
-      <w:bookmarkEnd w:id="10"/>
+      <w:bookmarkEnd w:id="9"/>
     </w:p>
     <w:p>
       <w:pPr>
@@ -3370,6 +3549,69 @@
           <w:sz w:val="28"/>
         </w:rPr>
       </w:pPr>
+      <w:bookmarkStart w:id="10" w:name="_GoBack"/>
+      <w:r>
+        <w:rPr>
+          <w:noProof/>
+        </w:rPr>
+        <w:drawing>
+          <wp:anchor distT="0" distB="0" distL="114300" distR="114300" simplePos="0" relativeHeight="251665408" behindDoc="0" locked="0" layoutInCell="1" allowOverlap="1" wp14:anchorId="17F1F5F7" wp14:editId="3875D3EE">
+            <wp:simplePos x="0" y="0"/>
+            <wp:positionH relativeFrom="margin">
+              <wp:align>center</wp:align>
+            </wp:positionH>
+            <wp:positionV relativeFrom="margin">
+              <wp:align>center</wp:align>
+            </wp:positionV>
+            <wp:extent cx="6858000" cy="7259320"/>
+            <wp:effectExtent l="0" t="0" r="0" b="0"/>
+            <wp:wrapSquare wrapText="bothSides"/>
+            <wp:docPr id="100" name="Imagen 100" descr="C:\Users\lario\OneDrive\7ITI2\Proyecto\Diagrama de actividades de petsitting.png"/>
+            <wp:cNvGraphicFramePr>
+              <a:graphicFrameLocks xmlns:a="http://schemas.openxmlformats.org/drawingml/2006/main" noChangeAspect="1"/>
+            </wp:cNvGraphicFramePr>
+            <a:graphic xmlns:a="http://schemas.openxmlformats.org/drawingml/2006/main">
+              <a:graphicData uri="http://schemas.openxmlformats.org/drawingml/2006/picture">
+                <pic:pic xmlns:pic="http://schemas.openxmlformats.org/drawingml/2006/picture">
+                  <pic:nvPicPr>
+                    <pic:cNvPr id="0" name="Picture 9" descr="C:\Users\lario\OneDrive\7ITI2\Proyecto\Diagrama de actividades de petsitting.png"/>
+                    <pic:cNvPicPr>
+                      <a:picLocks noChangeAspect="1" noChangeArrowheads="1"/>
+                    </pic:cNvPicPr>
+                  </pic:nvPicPr>
+                  <pic:blipFill>
+                    <a:blip r:embed="rId10">
+                      <a:extLst>
+                        <a:ext uri="{28A0092B-C50C-407E-A947-70E740481C1C}">
+                          <a14:useLocalDpi xmlns:a14="http://schemas.microsoft.com/office/drawing/2010/main" val="0"/>
+                        </a:ext>
+                      </a:extLst>
+                    </a:blip>
+                    <a:srcRect/>
+                    <a:stretch>
+                      <a:fillRect/>
+                    </a:stretch>
+                  </pic:blipFill>
+                  <pic:spPr bwMode="auto">
+                    <a:xfrm>
+                      <a:off x="0" y="0"/>
+                      <a:ext cx="6858000" cy="7259320"/>
+                    </a:xfrm>
+                    <a:prstGeom prst="rect">
+                      <a:avLst/>
+                    </a:prstGeom>
+                    <a:noFill/>
+                    <a:ln>
+                      <a:noFill/>
+                    </a:ln>
+                  </pic:spPr>
+                </pic:pic>
+              </a:graphicData>
+            </a:graphic>
+          </wp:anchor>
+        </w:drawing>
+      </w:r>
+      <w:bookmarkEnd w:id="10"/>
       <w:r>
         <w:br w:type="page"/>
       </w:r>
@@ -3882,23 +4124,13 @@
           <w:bdr w:val="none" w:sz="0" w:space="0" w:color="auto" w:frame="1"/>
         </w:rPr>
       </w:pPr>
-      <w:proofErr w:type="spellStart"/>
       <w:r>
         <w:rPr>
           <w:rFonts w:eastAsia="Times New Roman"/>
           <w:szCs w:val="24"/>
           <w:bdr w:val="none" w:sz="0" w:space="0" w:color="auto" w:frame="1"/>
         </w:rPr>
-        <w:t>Storyboards</w:t>
-      </w:r>
-      <w:proofErr w:type="spellEnd"/>
-      <w:r>
-        <w:rPr>
-          <w:rFonts w:eastAsia="Times New Roman"/>
-          <w:szCs w:val="24"/>
-          <w:bdr w:val="none" w:sz="0" w:space="0" w:color="auto" w:frame="1"/>
-        </w:rPr>
-        <w:t xml:space="preserve">. Son una evolución de los </w:t>
+        <w:t xml:space="preserve">Storyboards. Son una evolución de los </w:t>
       </w:r>
       <w:proofErr w:type="spellStart"/>
       <w:r>
@@ -4412,58 +4644,18 @@
           <w:szCs w:val="23"/>
           <w:shd w:val="clear" w:color="auto" w:fill="FFFFFF"/>
         </w:rPr>
-        <w:t>Modificación del Sistema en Etap</w:t>
-      </w:r>
-      <w:r>
-        <w:rPr>
-          <w:rFonts w:ascii="Helvetica" w:hAnsi="Helvetica"/>
-          <w:color w:val="auto"/>
-          <w:sz w:val="23"/>
-          <w:szCs w:val="23"/>
-          <w:shd w:val="clear" w:color="auto" w:fill="FFFFFF"/>
-        </w:rPr>
-        <w:t>as tempranas de su desarrollo, e</w:t>
-      </w:r>
-      <w:r>
-        <w:rPr>
-          <w:rFonts w:ascii="Helvetica" w:hAnsi="Helvetica"/>
-          <w:color w:val="auto"/>
-          <w:sz w:val="23"/>
-          <w:szCs w:val="23"/>
-          <w:shd w:val="clear" w:color="auto" w:fill="FFFFFF"/>
-        </w:rPr>
-        <w:t xml:space="preserve">l éxito del uso del prototipo depende de qué tan pronto y con </w:t>
-      </w:r>
-      <w:r>
-        <w:rPr>
-          <w:rFonts w:ascii="Helvetica" w:hAnsi="Helvetica"/>
-          <w:color w:val="auto"/>
-          <w:sz w:val="23"/>
-          <w:szCs w:val="23"/>
-          <w:shd w:val="clear" w:color="auto" w:fill="FFFFFF"/>
-        </w:rPr>
-        <w:t>qué</w:t>
-      </w:r>
-      <w:r>
-        <w:rPr>
-          <w:rFonts w:ascii="Helvetica" w:hAnsi="Helvetica"/>
-          <w:color w:val="auto"/>
-          <w:sz w:val="23"/>
-          <w:szCs w:val="23"/>
-          <w:shd w:val="clear" w:color="auto" w:fill="FFFFFF"/>
-        </w:rPr>
-        <w:t xml:space="preserve"> frecuencia se reciba la retroalimentación del usuario para hacer cambios y adecuarlos a las necesidades actuales.</w:t>
+        <w:t>Modificación del Sistema en Etapas tempranas de su desarrollo, el éxito del uso del prototipo depende de qué tan pronto y con qué frecuencia se reciba la retroalimentación del usuario para hacer cambios y adecuarlos a las necesidades actuales.</w:t>
       </w:r>
     </w:p>
     <w:p/>
     <w:p/>
     <w:sectPr>
-      <w:headerReference w:type="even" r:id="rId7"/>
-      <w:headerReference w:type="default" r:id="rId8"/>
-      <w:footerReference w:type="even" r:id="rId9"/>
-      <w:footerReference w:type="default" r:id="rId10"/>
-      <w:headerReference w:type="first" r:id="rId11"/>
-      <w:footerReference w:type="first" r:id="rId12"/>
+      <w:headerReference w:type="even" r:id="rId11"/>
+      <w:headerReference w:type="default" r:id="rId12"/>
+      <w:footerReference w:type="even" r:id="rId13"/>
+      <w:footerReference w:type="default" r:id="rId14"/>
+      <w:headerReference w:type="first" r:id="rId15"/>
+      <w:footerReference w:type="first" r:id="rId16"/>
       <w:pgSz w:w="12240" w:h="15840"/>
       <w:pgMar w:top="1421" w:right="1650" w:bottom="978" w:left="1702" w:header="150" w:footer="709" w:gutter="0"/>
       <w:cols w:space="720"/>
@@ -4474,7 +4666,7 @@
 </file>
 
 <file path=word/endnotes.xml><?xml version="1.0" encoding="utf-8"?>
-<w:endnotes xmlns:wpc="http://schemas.microsoft.com/office/word/2010/wordprocessingCanvas" xmlns:mc="http://schemas.openxmlformats.org/markup-compatibility/2006" xmlns:o="urn:schemas-microsoft-com:office:office" xmlns:r="http://schemas.openxmlformats.org/officeDocument/2006/relationships" xmlns:m="http://schemas.openxmlformats.org/officeDocument/2006/math" xmlns:v="urn:schemas-microsoft-com:vml" xmlns:wp14="http://schemas.microsoft.com/office/word/2010/wordprocessingDrawing" xmlns:wp="http://schemas.openxmlformats.org/drawingml/2006/wordprocessingDrawing" xmlns:w10="urn:schemas-microsoft-com:office:word" xmlns:w="http://schemas.openxmlformats.org/wordprocessingml/2006/main" xmlns:w14="http://schemas.microsoft.com/office/word/2010/wordml" xmlns:w15="http://schemas.microsoft.com/office/word/2012/wordml" xmlns:wpg="http://schemas.microsoft.com/office/word/2010/wordprocessingGroup" xmlns:wpi="http://schemas.microsoft.com/office/word/2010/wordprocessingInk" xmlns:wne="http://schemas.microsoft.com/office/word/2006/wordml" xmlns:wps="http://schemas.microsoft.com/office/word/2010/wordprocessingShape" mc:Ignorable="w14 w15 wp14">
+<w:endnotes xmlns:wpc="http://schemas.microsoft.com/office/word/2010/wordprocessingCanvas" xmlns:cx="http://schemas.microsoft.com/office/drawing/2014/chartex" xmlns:cx1="http://schemas.microsoft.com/office/drawing/2015/9/8/chartex" xmlns:cx2="http://schemas.microsoft.com/office/drawing/2015/10/21/chartex" xmlns:cx3="http://schemas.microsoft.com/office/drawing/2016/5/9/chartex" xmlns:cx4="http://schemas.microsoft.com/office/drawing/2016/5/10/chartex" xmlns:cx5="http://schemas.microsoft.com/office/drawing/2016/5/11/chartex" xmlns:cx6="http://schemas.microsoft.com/office/drawing/2016/5/12/chartex" xmlns:cx7="http://schemas.microsoft.com/office/drawing/2016/5/13/chartex" xmlns:cx8="http://schemas.microsoft.com/office/drawing/2016/5/14/chartex" xmlns:mc="http://schemas.openxmlformats.org/markup-compatibility/2006" xmlns:aink="http://schemas.microsoft.com/office/drawing/2016/ink" xmlns:am3d="http://schemas.microsoft.com/office/drawing/2017/model3d" xmlns:o="urn:schemas-microsoft-com:office:office" xmlns:r="http://schemas.openxmlformats.org/officeDocument/2006/relationships" xmlns:m="http://schemas.openxmlformats.org/officeDocument/2006/math" xmlns:v="urn:schemas-microsoft-com:vml" xmlns:wp14="http://schemas.microsoft.com/office/word/2010/wordprocessingDrawing" xmlns:wp="http://schemas.openxmlformats.org/drawingml/2006/wordprocessingDrawing" xmlns:w10="urn:schemas-microsoft-com:office:word" xmlns:w="http://schemas.openxmlformats.org/wordprocessingml/2006/main" xmlns:w14="http://schemas.microsoft.com/office/word/2010/wordml" xmlns:w15="http://schemas.microsoft.com/office/word/2012/wordml" xmlns:w16cid="http://schemas.microsoft.com/office/word/2016/wordml/cid" xmlns:w16se="http://schemas.microsoft.com/office/word/2015/wordml/symex" xmlns:wpg="http://schemas.microsoft.com/office/word/2010/wordprocessingGroup" xmlns:wpi="http://schemas.microsoft.com/office/word/2010/wordprocessingInk" xmlns:wne="http://schemas.microsoft.com/office/word/2006/wordml" xmlns:wps="http://schemas.microsoft.com/office/word/2010/wordprocessingShape" mc:Ignorable="w14 w15 w16se w16cid wp14">
   <w:endnote w:type="separator" w:id="-1">
     <w:p>
       <w:pPr>
@@ -4499,7 +4691,7 @@
 </file>
 
 <file path=word/footer1.xml><?xml version="1.0" encoding="utf-8"?>
-<w:ftr xmlns:wpc="http://schemas.microsoft.com/office/word/2010/wordprocessingCanvas" xmlns:mc="http://schemas.openxmlformats.org/markup-compatibility/2006" xmlns:o="urn:schemas-microsoft-com:office:office" xmlns:r="http://schemas.openxmlformats.org/officeDocument/2006/relationships" xmlns:m="http://schemas.openxmlformats.org/officeDocument/2006/math" xmlns:v="urn:schemas-microsoft-com:vml" xmlns:wp14="http://schemas.microsoft.com/office/word/2010/wordprocessingDrawing" xmlns:wp="http://schemas.openxmlformats.org/drawingml/2006/wordprocessingDrawing" xmlns:w10="urn:schemas-microsoft-com:office:word" xmlns:w="http://schemas.openxmlformats.org/wordprocessingml/2006/main" xmlns:w14="http://schemas.microsoft.com/office/word/2010/wordml" xmlns:w15="http://schemas.microsoft.com/office/word/2012/wordml" xmlns:wpg="http://schemas.microsoft.com/office/word/2010/wordprocessingGroup" xmlns:wpi="http://schemas.microsoft.com/office/word/2010/wordprocessingInk" xmlns:wne="http://schemas.microsoft.com/office/word/2006/wordml" xmlns:wps="http://schemas.microsoft.com/office/word/2010/wordprocessingShape" mc:Ignorable="w14 w15 wp14">
+<w:ftr xmlns:wpc="http://schemas.microsoft.com/office/word/2010/wordprocessingCanvas" xmlns:cx="http://schemas.microsoft.com/office/drawing/2014/chartex" xmlns:cx1="http://schemas.microsoft.com/office/drawing/2015/9/8/chartex" xmlns:cx2="http://schemas.microsoft.com/office/drawing/2015/10/21/chartex" xmlns:cx3="http://schemas.microsoft.com/office/drawing/2016/5/9/chartex" xmlns:cx4="http://schemas.microsoft.com/office/drawing/2016/5/10/chartex" xmlns:cx5="http://schemas.microsoft.com/office/drawing/2016/5/11/chartex" xmlns:cx6="http://schemas.microsoft.com/office/drawing/2016/5/12/chartex" xmlns:cx7="http://schemas.microsoft.com/office/drawing/2016/5/13/chartex" xmlns:cx8="http://schemas.microsoft.com/office/drawing/2016/5/14/chartex" xmlns:mc="http://schemas.openxmlformats.org/markup-compatibility/2006" xmlns:aink="http://schemas.microsoft.com/office/drawing/2016/ink" xmlns:am3d="http://schemas.microsoft.com/office/drawing/2017/model3d" xmlns:o="urn:schemas-microsoft-com:office:office" xmlns:r="http://schemas.openxmlformats.org/officeDocument/2006/relationships" xmlns:m="http://schemas.openxmlformats.org/officeDocument/2006/math" xmlns:v="urn:schemas-microsoft-com:vml" xmlns:wp14="http://schemas.microsoft.com/office/word/2010/wordprocessingDrawing" xmlns:wp="http://schemas.openxmlformats.org/drawingml/2006/wordprocessingDrawing" xmlns:w10="urn:schemas-microsoft-com:office:word" xmlns:w="http://schemas.openxmlformats.org/wordprocessingml/2006/main" xmlns:w14="http://schemas.microsoft.com/office/word/2010/wordml" xmlns:w15="http://schemas.microsoft.com/office/word/2012/wordml" xmlns:w16cid="http://schemas.microsoft.com/office/word/2016/wordml/cid" xmlns:w16se="http://schemas.microsoft.com/office/word/2015/wordml/symex" xmlns:wpg="http://schemas.microsoft.com/office/word/2010/wordprocessingGroup" xmlns:wpi="http://schemas.microsoft.com/office/word/2010/wordprocessingInk" xmlns:wne="http://schemas.microsoft.com/office/word/2006/wordml" xmlns:wps="http://schemas.microsoft.com/office/word/2010/wordprocessingShape" mc:Ignorable="w14 w15 w16se w16cid wp14">
   <w:p>
     <w:pPr>
       <w:spacing w:after="0" w:line="259" w:lineRule="auto"/>
@@ -4573,7 +4765,7 @@
 </file>
 
 <file path=word/footer2.xml><?xml version="1.0" encoding="utf-8"?>
-<w:ftr xmlns:wpc="http://schemas.microsoft.com/office/word/2010/wordprocessingCanvas" xmlns:mc="http://schemas.openxmlformats.org/markup-compatibility/2006" xmlns:o="urn:schemas-microsoft-com:office:office" xmlns:r="http://schemas.openxmlformats.org/officeDocument/2006/relationships" xmlns:m="http://schemas.openxmlformats.org/officeDocument/2006/math" xmlns:v="urn:schemas-microsoft-com:vml" xmlns:wp14="http://schemas.microsoft.com/office/word/2010/wordprocessingDrawing" xmlns:wp="http://schemas.openxmlformats.org/drawingml/2006/wordprocessingDrawing" xmlns:w10="urn:schemas-microsoft-com:office:word" xmlns:w="http://schemas.openxmlformats.org/wordprocessingml/2006/main" xmlns:w14="http://schemas.microsoft.com/office/word/2010/wordml" xmlns:w15="http://schemas.microsoft.com/office/word/2012/wordml" xmlns:wpg="http://schemas.microsoft.com/office/word/2010/wordprocessingGroup" xmlns:wpi="http://schemas.microsoft.com/office/word/2010/wordprocessingInk" xmlns:wne="http://schemas.microsoft.com/office/word/2006/wordml" xmlns:wps="http://schemas.microsoft.com/office/word/2010/wordprocessingShape" mc:Ignorable="w14 w15 wp14">
+<w:ftr xmlns:wpc="http://schemas.microsoft.com/office/word/2010/wordprocessingCanvas" xmlns:cx="http://schemas.microsoft.com/office/drawing/2014/chartex" xmlns:cx1="http://schemas.microsoft.com/office/drawing/2015/9/8/chartex" xmlns:cx2="http://schemas.microsoft.com/office/drawing/2015/10/21/chartex" xmlns:cx3="http://schemas.microsoft.com/office/drawing/2016/5/9/chartex" xmlns:cx4="http://schemas.microsoft.com/office/drawing/2016/5/10/chartex" xmlns:cx5="http://schemas.microsoft.com/office/drawing/2016/5/11/chartex" xmlns:cx6="http://schemas.microsoft.com/office/drawing/2016/5/12/chartex" xmlns:cx7="http://schemas.microsoft.com/office/drawing/2016/5/13/chartex" xmlns:cx8="http://schemas.microsoft.com/office/drawing/2016/5/14/chartex" xmlns:mc="http://schemas.openxmlformats.org/markup-compatibility/2006" xmlns:aink="http://schemas.microsoft.com/office/drawing/2016/ink" xmlns:am3d="http://schemas.microsoft.com/office/drawing/2017/model3d" xmlns:o="urn:schemas-microsoft-com:office:office" xmlns:r="http://schemas.openxmlformats.org/officeDocument/2006/relationships" xmlns:m="http://schemas.openxmlformats.org/officeDocument/2006/math" xmlns:v="urn:schemas-microsoft-com:vml" xmlns:wp14="http://schemas.microsoft.com/office/word/2010/wordprocessingDrawing" xmlns:wp="http://schemas.openxmlformats.org/drawingml/2006/wordprocessingDrawing" xmlns:w10="urn:schemas-microsoft-com:office:word" xmlns:w="http://schemas.openxmlformats.org/wordprocessingml/2006/main" xmlns:w14="http://schemas.microsoft.com/office/word/2010/wordml" xmlns:w15="http://schemas.microsoft.com/office/word/2012/wordml" xmlns:w16cid="http://schemas.microsoft.com/office/word/2016/wordml/cid" xmlns:w16se="http://schemas.microsoft.com/office/word/2015/wordml/symex" xmlns:wpg="http://schemas.microsoft.com/office/word/2010/wordprocessingGroup" xmlns:wpi="http://schemas.microsoft.com/office/word/2010/wordprocessingInk" xmlns:wne="http://schemas.microsoft.com/office/word/2006/wordml" xmlns:wps="http://schemas.microsoft.com/office/word/2010/wordprocessingShape" mc:Ignorable="w14 w15 w16se w16cid wp14">
   <w:p>
     <w:pPr>
       <w:spacing w:after="0" w:line="259" w:lineRule="auto"/>
@@ -4715,7 +4907,7 @@
 </file>
 
 <file path=word/footer3.xml><?xml version="1.0" encoding="utf-8"?>
-<w:ftr xmlns:wpc="http://schemas.microsoft.com/office/word/2010/wordprocessingCanvas" xmlns:mc="http://schemas.openxmlformats.org/markup-compatibility/2006" xmlns:o="urn:schemas-microsoft-com:office:office" xmlns:r="http://schemas.openxmlformats.org/officeDocument/2006/relationships" xmlns:m="http://schemas.openxmlformats.org/officeDocument/2006/math" xmlns:v="urn:schemas-microsoft-com:vml" xmlns:wp14="http://schemas.microsoft.com/office/word/2010/wordprocessingDrawing" xmlns:wp="http://schemas.openxmlformats.org/drawingml/2006/wordprocessingDrawing" xmlns:w10="urn:schemas-microsoft-com:office:word" xmlns:w="http://schemas.openxmlformats.org/wordprocessingml/2006/main" xmlns:w14="http://schemas.microsoft.com/office/word/2010/wordml" xmlns:w15="http://schemas.microsoft.com/office/word/2012/wordml" xmlns:wpg="http://schemas.microsoft.com/office/word/2010/wordprocessingGroup" xmlns:wpi="http://schemas.microsoft.com/office/word/2010/wordprocessingInk" xmlns:wne="http://schemas.microsoft.com/office/word/2006/wordml" xmlns:wps="http://schemas.microsoft.com/office/word/2010/wordprocessingShape" mc:Ignorable="w14 w15 wp14">
+<w:ftr xmlns:wpc="http://schemas.microsoft.com/office/word/2010/wordprocessingCanvas" xmlns:cx="http://schemas.microsoft.com/office/drawing/2014/chartex" xmlns:cx1="http://schemas.microsoft.com/office/drawing/2015/9/8/chartex" xmlns:cx2="http://schemas.microsoft.com/office/drawing/2015/10/21/chartex" xmlns:cx3="http://schemas.microsoft.com/office/drawing/2016/5/9/chartex" xmlns:cx4="http://schemas.microsoft.com/office/drawing/2016/5/10/chartex" xmlns:cx5="http://schemas.microsoft.com/office/drawing/2016/5/11/chartex" xmlns:cx6="http://schemas.microsoft.com/office/drawing/2016/5/12/chartex" xmlns:cx7="http://schemas.microsoft.com/office/drawing/2016/5/13/chartex" xmlns:cx8="http://schemas.microsoft.com/office/drawing/2016/5/14/chartex" xmlns:mc="http://schemas.openxmlformats.org/markup-compatibility/2006" xmlns:aink="http://schemas.microsoft.com/office/drawing/2016/ink" xmlns:am3d="http://schemas.microsoft.com/office/drawing/2017/model3d" xmlns:o="urn:schemas-microsoft-com:office:office" xmlns:r="http://schemas.openxmlformats.org/officeDocument/2006/relationships" xmlns:m="http://schemas.openxmlformats.org/officeDocument/2006/math" xmlns:v="urn:schemas-microsoft-com:vml" xmlns:wp14="http://schemas.microsoft.com/office/word/2010/wordprocessingDrawing" xmlns:wp="http://schemas.openxmlformats.org/drawingml/2006/wordprocessingDrawing" xmlns:w10="urn:schemas-microsoft-com:office:word" xmlns:w="http://schemas.openxmlformats.org/wordprocessingml/2006/main" xmlns:w14="http://schemas.microsoft.com/office/word/2010/wordml" xmlns:w15="http://schemas.microsoft.com/office/word/2012/wordml" xmlns:w16cid="http://schemas.microsoft.com/office/word/2016/wordml/cid" xmlns:w16se="http://schemas.microsoft.com/office/word/2015/wordml/symex" xmlns:wpg="http://schemas.microsoft.com/office/word/2010/wordprocessingGroup" xmlns:wpi="http://schemas.microsoft.com/office/word/2010/wordprocessingInk" xmlns:wne="http://schemas.microsoft.com/office/word/2006/wordml" xmlns:wps="http://schemas.microsoft.com/office/word/2010/wordprocessingShape" mc:Ignorable="w14 w15 w16se w16cid wp14">
   <w:p>
     <w:pPr>
       <w:spacing w:after="0" w:line="259" w:lineRule="auto"/>
@@ -4857,7 +5049,7 @@
 </file>
 
 <file path=word/footnotes.xml><?xml version="1.0" encoding="utf-8"?>
-<w:footnotes xmlns:wpc="http://schemas.microsoft.com/office/word/2010/wordprocessingCanvas" xmlns:mc="http://schemas.openxmlformats.org/markup-compatibility/2006" xmlns:o="urn:schemas-microsoft-com:office:office" xmlns:r="http://schemas.openxmlformats.org/officeDocument/2006/relationships" xmlns:m="http://schemas.openxmlformats.org/officeDocument/2006/math" xmlns:v="urn:schemas-microsoft-com:vml" xmlns:wp14="http://schemas.microsoft.com/office/word/2010/wordprocessingDrawing" xmlns:wp="http://schemas.openxmlformats.org/drawingml/2006/wordprocessingDrawing" xmlns:w10="urn:schemas-microsoft-com:office:word" xmlns:w="http://schemas.openxmlformats.org/wordprocessingml/2006/main" xmlns:w14="http://schemas.microsoft.com/office/word/2010/wordml" xmlns:w15="http://schemas.microsoft.com/office/word/2012/wordml" xmlns:wpg="http://schemas.microsoft.com/office/word/2010/wordprocessingGroup" xmlns:wpi="http://schemas.microsoft.com/office/word/2010/wordprocessingInk" xmlns:wne="http://schemas.microsoft.com/office/word/2006/wordml" xmlns:wps="http://schemas.microsoft.com/office/word/2010/wordprocessingShape" mc:Ignorable="w14 w15 wp14">
+<w:footnotes xmlns:wpc="http://schemas.microsoft.com/office/word/2010/wordprocessingCanvas" xmlns:cx="http://schemas.microsoft.com/office/drawing/2014/chartex" xmlns:cx1="http://schemas.microsoft.com/office/drawing/2015/9/8/chartex" xmlns:cx2="http://schemas.microsoft.com/office/drawing/2015/10/21/chartex" xmlns:cx3="http://schemas.microsoft.com/office/drawing/2016/5/9/chartex" xmlns:cx4="http://schemas.microsoft.com/office/drawing/2016/5/10/chartex" xmlns:cx5="http://schemas.microsoft.com/office/drawing/2016/5/11/chartex" xmlns:cx6="http://schemas.microsoft.com/office/drawing/2016/5/12/chartex" xmlns:cx7="http://schemas.microsoft.com/office/drawing/2016/5/13/chartex" xmlns:cx8="http://schemas.microsoft.com/office/drawing/2016/5/14/chartex" xmlns:mc="http://schemas.openxmlformats.org/markup-compatibility/2006" xmlns:aink="http://schemas.microsoft.com/office/drawing/2016/ink" xmlns:am3d="http://schemas.microsoft.com/office/drawing/2017/model3d" xmlns:o="urn:schemas-microsoft-com:office:office" xmlns:r="http://schemas.openxmlformats.org/officeDocument/2006/relationships" xmlns:m="http://schemas.openxmlformats.org/officeDocument/2006/math" xmlns:v="urn:schemas-microsoft-com:vml" xmlns:wp14="http://schemas.microsoft.com/office/word/2010/wordprocessingDrawing" xmlns:wp="http://schemas.openxmlformats.org/drawingml/2006/wordprocessingDrawing" xmlns:w10="urn:schemas-microsoft-com:office:word" xmlns:w="http://schemas.openxmlformats.org/wordprocessingml/2006/main" xmlns:w14="http://schemas.microsoft.com/office/word/2010/wordml" xmlns:w15="http://schemas.microsoft.com/office/word/2012/wordml" xmlns:w16cid="http://schemas.microsoft.com/office/word/2016/wordml/cid" xmlns:w16se="http://schemas.microsoft.com/office/word/2015/wordml/symex" xmlns:wpg="http://schemas.microsoft.com/office/word/2010/wordprocessingGroup" xmlns:wpi="http://schemas.microsoft.com/office/word/2010/wordprocessingInk" xmlns:wne="http://schemas.microsoft.com/office/word/2006/wordml" xmlns:wps="http://schemas.microsoft.com/office/word/2010/wordprocessingShape" mc:Ignorable="w14 w15 w16se w16cid wp14">
   <w:footnote w:type="separator" w:id="-1">
     <w:p>
       <w:pPr>
@@ -4882,7 +5074,7 @@
 </file>
 
 <file path=word/header1.xml><?xml version="1.0" encoding="utf-8"?>
-<w:hdr xmlns:wpc="http://schemas.microsoft.com/office/word/2010/wordprocessingCanvas" xmlns:mc="http://schemas.openxmlformats.org/markup-compatibility/2006" xmlns:o="urn:schemas-microsoft-com:office:office" xmlns:r="http://schemas.openxmlformats.org/officeDocument/2006/relationships" xmlns:m="http://schemas.openxmlformats.org/officeDocument/2006/math" xmlns:v="urn:schemas-microsoft-com:vml" xmlns:wp14="http://schemas.microsoft.com/office/word/2010/wordprocessingDrawing" xmlns:wp="http://schemas.openxmlformats.org/drawingml/2006/wordprocessingDrawing" xmlns:w10="urn:schemas-microsoft-com:office:word" xmlns:w="http://schemas.openxmlformats.org/wordprocessingml/2006/main" xmlns:w14="http://schemas.microsoft.com/office/word/2010/wordml" xmlns:w15="http://schemas.microsoft.com/office/word/2012/wordml" xmlns:wpg="http://schemas.microsoft.com/office/word/2010/wordprocessingGroup" xmlns:wpi="http://schemas.microsoft.com/office/word/2010/wordprocessingInk" xmlns:wne="http://schemas.microsoft.com/office/word/2006/wordml" xmlns:wps="http://schemas.microsoft.com/office/word/2010/wordprocessingShape" mc:Ignorable="w14 w15 wp14">
+<w:hdr xmlns:wpc="http://schemas.microsoft.com/office/word/2010/wordprocessingCanvas" xmlns:cx="http://schemas.microsoft.com/office/drawing/2014/chartex" xmlns:cx1="http://schemas.microsoft.com/office/drawing/2015/9/8/chartex" xmlns:cx2="http://schemas.microsoft.com/office/drawing/2015/10/21/chartex" xmlns:cx3="http://schemas.microsoft.com/office/drawing/2016/5/9/chartex" xmlns:cx4="http://schemas.microsoft.com/office/drawing/2016/5/10/chartex" xmlns:cx5="http://schemas.microsoft.com/office/drawing/2016/5/11/chartex" xmlns:cx6="http://schemas.microsoft.com/office/drawing/2016/5/12/chartex" xmlns:cx7="http://schemas.microsoft.com/office/drawing/2016/5/13/chartex" xmlns:cx8="http://schemas.microsoft.com/office/drawing/2016/5/14/chartex" xmlns:mc="http://schemas.openxmlformats.org/markup-compatibility/2006" xmlns:aink="http://schemas.microsoft.com/office/drawing/2016/ink" xmlns:am3d="http://schemas.microsoft.com/office/drawing/2017/model3d" xmlns:o="urn:schemas-microsoft-com:office:office" xmlns:r="http://schemas.openxmlformats.org/officeDocument/2006/relationships" xmlns:m="http://schemas.openxmlformats.org/officeDocument/2006/math" xmlns:v="urn:schemas-microsoft-com:vml" xmlns:wp14="http://schemas.microsoft.com/office/word/2010/wordprocessingDrawing" xmlns:wp="http://schemas.openxmlformats.org/drawingml/2006/wordprocessingDrawing" xmlns:w10="urn:schemas-microsoft-com:office:word" xmlns:w="http://schemas.openxmlformats.org/wordprocessingml/2006/main" xmlns:w14="http://schemas.microsoft.com/office/word/2010/wordml" xmlns:w15="http://schemas.microsoft.com/office/word/2012/wordml" xmlns:w16cid="http://schemas.microsoft.com/office/word/2016/wordml/cid" xmlns:w16se="http://schemas.microsoft.com/office/word/2015/wordml/symex" xmlns:wpg="http://schemas.microsoft.com/office/word/2010/wordprocessingGroup" xmlns:wpi="http://schemas.microsoft.com/office/word/2010/wordprocessingInk" xmlns:wne="http://schemas.microsoft.com/office/word/2006/wordml" xmlns:wps="http://schemas.microsoft.com/office/word/2010/wordprocessingShape" mc:Ignorable="w14 w15 w16se w16cid wp14">
   <w:p>
     <w:pPr>
       <w:spacing w:after="0" w:line="259" w:lineRule="auto"/>
@@ -5084,7 +5276,7 @@
 </file>
 
 <file path=word/header2.xml><?xml version="1.0" encoding="utf-8"?>
-<w:hdr xmlns:wpc="http://schemas.microsoft.com/office/word/2010/wordprocessingCanvas" xmlns:mc="http://schemas.openxmlformats.org/markup-compatibility/2006" xmlns:o="urn:schemas-microsoft-com:office:office" xmlns:r="http://schemas.openxmlformats.org/officeDocument/2006/relationships" xmlns:m="http://schemas.openxmlformats.org/officeDocument/2006/math" xmlns:v="urn:schemas-microsoft-com:vml" xmlns:wp14="http://schemas.microsoft.com/office/word/2010/wordprocessingDrawing" xmlns:wp="http://schemas.openxmlformats.org/drawingml/2006/wordprocessingDrawing" xmlns:w10="urn:schemas-microsoft-com:office:word" xmlns:w="http://schemas.openxmlformats.org/wordprocessingml/2006/main" xmlns:w14="http://schemas.microsoft.com/office/word/2010/wordml" xmlns:w15="http://schemas.microsoft.com/office/word/2012/wordml" xmlns:wpg="http://schemas.microsoft.com/office/word/2010/wordprocessingGroup" xmlns:wpi="http://schemas.microsoft.com/office/word/2010/wordprocessingInk" xmlns:wne="http://schemas.microsoft.com/office/word/2006/wordml" xmlns:wps="http://schemas.microsoft.com/office/word/2010/wordprocessingShape" mc:Ignorable="w14 w15 wp14">
+<w:hdr xmlns:wpc="http://schemas.microsoft.com/office/word/2010/wordprocessingCanvas" xmlns:cx="http://schemas.microsoft.com/office/drawing/2014/chartex" xmlns:cx1="http://schemas.microsoft.com/office/drawing/2015/9/8/chartex" xmlns:cx2="http://schemas.microsoft.com/office/drawing/2015/10/21/chartex" xmlns:cx3="http://schemas.microsoft.com/office/drawing/2016/5/9/chartex" xmlns:cx4="http://schemas.microsoft.com/office/drawing/2016/5/10/chartex" xmlns:cx5="http://schemas.microsoft.com/office/drawing/2016/5/11/chartex" xmlns:cx6="http://schemas.microsoft.com/office/drawing/2016/5/12/chartex" xmlns:cx7="http://schemas.microsoft.com/office/drawing/2016/5/13/chartex" xmlns:cx8="http://schemas.microsoft.com/office/drawing/2016/5/14/chartex" xmlns:mc="http://schemas.openxmlformats.org/markup-compatibility/2006" xmlns:aink="http://schemas.microsoft.com/office/drawing/2016/ink" xmlns:am3d="http://schemas.microsoft.com/office/drawing/2017/model3d" xmlns:o="urn:schemas-microsoft-com:office:office" xmlns:r="http://schemas.openxmlformats.org/officeDocument/2006/relationships" xmlns:m="http://schemas.openxmlformats.org/officeDocument/2006/math" xmlns:v="urn:schemas-microsoft-com:vml" xmlns:wp14="http://schemas.microsoft.com/office/word/2010/wordprocessingDrawing" xmlns:wp="http://schemas.openxmlformats.org/drawingml/2006/wordprocessingDrawing" xmlns:w10="urn:schemas-microsoft-com:office:word" xmlns:w="http://schemas.openxmlformats.org/wordprocessingml/2006/main" xmlns:w14="http://schemas.microsoft.com/office/word/2010/wordml" xmlns:w15="http://schemas.microsoft.com/office/word/2012/wordml" xmlns:w16cid="http://schemas.microsoft.com/office/word/2016/wordml/cid" xmlns:w16se="http://schemas.microsoft.com/office/word/2015/wordml/symex" xmlns:wpg="http://schemas.microsoft.com/office/word/2010/wordprocessingGroup" xmlns:wpi="http://schemas.microsoft.com/office/word/2010/wordprocessingInk" xmlns:wne="http://schemas.microsoft.com/office/word/2006/wordml" xmlns:wps="http://schemas.microsoft.com/office/word/2010/wordprocessingShape" mc:Ignorable="w14 w15 w16se w16cid wp14">
   <w:p>
     <w:pPr>
       <w:tabs>
@@ -5308,7 +5500,7 @@
 </file>
 
 <file path=word/header3.xml><?xml version="1.0" encoding="utf-8"?>
-<w:hdr xmlns:wpc="http://schemas.microsoft.com/office/word/2010/wordprocessingCanvas" xmlns:mc="http://schemas.openxmlformats.org/markup-compatibility/2006" xmlns:o="urn:schemas-microsoft-com:office:office" xmlns:r="http://schemas.openxmlformats.org/officeDocument/2006/relationships" xmlns:m="http://schemas.openxmlformats.org/officeDocument/2006/math" xmlns:v="urn:schemas-microsoft-com:vml" xmlns:wp14="http://schemas.microsoft.com/office/word/2010/wordprocessingDrawing" xmlns:wp="http://schemas.openxmlformats.org/drawingml/2006/wordprocessingDrawing" xmlns:w10="urn:schemas-microsoft-com:office:word" xmlns:w="http://schemas.openxmlformats.org/wordprocessingml/2006/main" xmlns:w14="http://schemas.microsoft.com/office/word/2010/wordml" xmlns:w15="http://schemas.microsoft.com/office/word/2012/wordml" xmlns:wpg="http://schemas.microsoft.com/office/word/2010/wordprocessingGroup" xmlns:wpi="http://schemas.microsoft.com/office/word/2010/wordprocessingInk" xmlns:wne="http://schemas.microsoft.com/office/word/2006/wordml" xmlns:wps="http://schemas.microsoft.com/office/word/2010/wordprocessingShape" mc:Ignorable="w14 w15 wp14">
+<w:hdr xmlns:wpc="http://schemas.microsoft.com/office/word/2010/wordprocessingCanvas" xmlns:cx="http://schemas.microsoft.com/office/drawing/2014/chartex" xmlns:cx1="http://schemas.microsoft.com/office/drawing/2015/9/8/chartex" xmlns:cx2="http://schemas.microsoft.com/office/drawing/2015/10/21/chartex" xmlns:cx3="http://schemas.microsoft.com/office/drawing/2016/5/9/chartex" xmlns:cx4="http://schemas.microsoft.com/office/drawing/2016/5/10/chartex" xmlns:cx5="http://schemas.microsoft.com/office/drawing/2016/5/11/chartex" xmlns:cx6="http://schemas.microsoft.com/office/drawing/2016/5/12/chartex" xmlns:cx7="http://schemas.microsoft.com/office/drawing/2016/5/13/chartex" xmlns:cx8="http://schemas.microsoft.com/office/drawing/2016/5/14/chartex" xmlns:mc="http://schemas.openxmlformats.org/markup-compatibility/2006" xmlns:aink="http://schemas.microsoft.com/office/drawing/2016/ink" xmlns:am3d="http://schemas.microsoft.com/office/drawing/2017/model3d" xmlns:o="urn:schemas-microsoft-com:office:office" xmlns:r="http://schemas.openxmlformats.org/officeDocument/2006/relationships" xmlns:m="http://schemas.openxmlformats.org/officeDocument/2006/math" xmlns:v="urn:schemas-microsoft-com:vml" xmlns:wp14="http://schemas.microsoft.com/office/word/2010/wordprocessingDrawing" xmlns:wp="http://schemas.openxmlformats.org/drawingml/2006/wordprocessingDrawing" xmlns:w10="urn:schemas-microsoft-com:office:word" xmlns:w="http://schemas.openxmlformats.org/wordprocessingml/2006/main" xmlns:w14="http://schemas.microsoft.com/office/word/2010/wordml" xmlns:w15="http://schemas.microsoft.com/office/word/2012/wordml" xmlns:w16cid="http://schemas.microsoft.com/office/word/2016/wordml/cid" xmlns:w16se="http://schemas.microsoft.com/office/word/2015/wordml/symex" xmlns:wpg="http://schemas.microsoft.com/office/word/2010/wordprocessingGroup" xmlns:wpi="http://schemas.microsoft.com/office/word/2010/wordprocessingInk" xmlns:wne="http://schemas.microsoft.com/office/word/2006/wordml" xmlns:wps="http://schemas.microsoft.com/office/word/2010/wordprocessingShape" mc:Ignorable="w14 w15 w16se w16cid wp14">
   <w:p>
     <w:pPr>
       <w:tabs>
@@ -5537,7 +5729,7 @@
 </file>
 
 <file path=word/numbering.xml><?xml version="1.0" encoding="utf-8"?>
-<w:numbering xmlns:wpc="http://schemas.microsoft.com/office/word/2010/wordprocessingCanvas" xmlns:mc="http://schemas.openxmlformats.org/markup-compatibility/2006" xmlns:o="urn:schemas-microsoft-com:office:office" xmlns:r="http://schemas.openxmlformats.org/officeDocument/2006/relationships" xmlns:m="http://schemas.openxmlformats.org/officeDocument/2006/math" xmlns:v="urn:schemas-microsoft-com:vml" xmlns:wp14="http://schemas.microsoft.com/office/word/2010/wordprocessingDrawing" xmlns:wp="http://schemas.openxmlformats.org/drawingml/2006/wordprocessingDrawing" xmlns:w10="urn:schemas-microsoft-com:office:word" xmlns:w="http://schemas.openxmlformats.org/wordprocessingml/2006/main" xmlns:w14="http://schemas.microsoft.com/office/word/2010/wordml" xmlns:w15="http://schemas.microsoft.com/office/word/2012/wordml" xmlns:wpg="http://schemas.microsoft.com/office/word/2010/wordprocessingGroup" xmlns:wpi="http://schemas.microsoft.com/office/word/2010/wordprocessingInk" xmlns:wne="http://schemas.microsoft.com/office/word/2006/wordml" xmlns:wps="http://schemas.microsoft.com/office/word/2010/wordprocessingShape" mc:Ignorable="w14 w15 wp14">
+<w:numbering xmlns:wpc="http://schemas.microsoft.com/office/word/2010/wordprocessingCanvas" xmlns:cx="http://schemas.microsoft.com/office/drawing/2014/chartex" xmlns:cx1="http://schemas.microsoft.com/office/drawing/2015/9/8/chartex" xmlns:cx2="http://schemas.microsoft.com/office/drawing/2015/10/21/chartex" xmlns:cx3="http://schemas.microsoft.com/office/drawing/2016/5/9/chartex" xmlns:cx4="http://schemas.microsoft.com/office/drawing/2016/5/10/chartex" xmlns:cx5="http://schemas.microsoft.com/office/drawing/2016/5/11/chartex" xmlns:cx6="http://schemas.microsoft.com/office/drawing/2016/5/12/chartex" xmlns:cx7="http://schemas.microsoft.com/office/drawing/2016/5/13/chartex" xmlns:cx8="http://schemas.microsoft.com/office/drawing/2016/5/14/chartex" xmlns:mc="http://schemas.openxmlformats.org/markup-compatibility/2006" xmlns:aink="http://schemas.microsoft.com/office/drawing/2016/ink" xmlns:am3d="http://schemas.microsoft.com/office/drawing/2017/model3d" xmlns:o="urn:schemas-microsoft-com:office:office" xmlns:r="http://schemas.openxmlformats.org/officeDocument/2006/relationships" xmlns:m="http://schemas.openxmlformats.org/officeDocument/2006/math" xmlns:v="urn:schemas-microsoft-com:vml" xmlns:wp14="http://schemas.microsoft.com/office/word/2010/wordprocessingDrawing" xmlns:wp="http://schemas.openxmlformats.org/drawingml/2006/wordprocessingDrawing" xmlns:w10="urn:schemas-microsoft-com:office:word" xmlns:w="http://schemas.openxmlformats.org/wordprocessingml/2006/main" xmlns:w14="http://schemas.microsoft.com/office/word/2010/wordml" xmlns:w15="http://schemas.microsoft.com/office/word/2012/wordml" xmlns:w16cid="http://schemas.microsoft.com/office/word/2016/wordml/cid" xmlns:w16se="http://schemas.microsoft.com/office/word/2015/wordml/symex" xmlns:wpg="http://schemas.microsoft.com/office/word/2010/wordprocessingGroup" xmlns:wpi="http://schemas.microsoft.com/office/word/2010/wordprocessingInk" xmlns:wne="http://schemas.microsoft.com/office/word/2006/wordml" xmlns:wps="http://schemas.microsoft.com/office/word/2010/wordprocessingShape" mc:Ignorable="w14 w15 w16se w16cid wp14">
   <w:abstractNum w:abstractNumId="0" w15:restartNumberingAfterBreak="0">
     <w:nsid w:val="09175568"/>
     <w:multiLevelType w:val="multilevel"/>
@@ -7808,7 +8000,7 @@
 </file>
 
 <file path=word/styles.xml><?xml version="1.0" encoding="utf-8"?>
-<w:styles xmlns:mc="http://schemas.openxmlformats.org/markup-compatibility/2006" xmlns:r="http://schemas.openxmlformats.org/officeDocument/2006/relationships" xmlns:w="http://schemas.openxmlformats.org/wordprocessingml/2006/main" xmlns:w14="http://schemas.microsoft.com/office/word/2010/wordml" xmlns:w15="http://schemas.microsoft.com/office/word/2012/wordml" mc:Ignorable="w14 w15">
+<w:styles xmlns:mc="http://schemas.openxmlformats.org/markup-compatibility/2006" xmlns:r="http://schemas.openxmlformats.org/officeDocument/2006/relationships" xmlns:w="http://schemas.openxmlformats.org/wordprocessingml/2006/main" xmlns:w14="http://schemas.microsoft.com/office/word/2010/wordml" xmlns:w15="http://schemas.microsoft.com/office/word/2012/wordml" xmlns:w16cid="http://schemas.microsoft.com/office/word/2016/wordml/cid" xmlns:w16se="http://schemas.microsoft.com/office/word/2015/wordml/symex" mc:Ignorable="w14 w15 w16se w16cid">
   <w:docDefaults>
     <w:rPrDefault>
       <w:rPr>
@@ -7824,7 +8016,7 @@
       </w:pPr>
     </w:pPrDefault>
   </w:docDefaults>
-  <w:latentStyles w:defLockedState="0" w:defUIPriority="99" w:defSemiHidden="0" w:defUnhideWhenUsed="0" w:defQFormat="0" w:count="371">
+  <w:latentStyles w:defLockedState="0" w:defUIPriority="99" w:defSemiHidden="0" w:defUnhideWhenUsed="0" w:defQFormat="0" w:count="375">
     <w:lsdException w:name="Normal" w:uiPriority="0" w:qFormat="1"/>
     <w:lsdException w:name="heading 1" w:uiPriority="9" w:qFormat="1"/>
     <w:lsdException w:name="heading 2" w:semiHidden="1" w:uiPriority="9" w:unhideWhenUsed="1" w:qFormat="1"/>
@@ -7930,7 +8122,6 @@
     <w:lsdException w:name="HTML Sample" w:semiHidden="1" w:unhideWhenUsed="1"/>
     <w:lsdException w:name="HTML Typewriter" w:semiHidden="1" w:unhideWhenUsed="1"/>
     <w:lsdException w:name="HTML Variable" w:semiHidden="1" w:unhideWhenUsed="1"/>
-    <w:lsdException w:name="Normal Table" w:semiHidden="1" w:unhideWhenUsed="1"/>
     <w:lsdException w:name="annotation subject" w:semiHidden="1" w:unhideWhenUsed="1"/>
     <w:lsdException w:name="No List" w:semiHidden="1" w:unhideWhenUsed="1"/>
     <w:lsdException w:name="Outline List 1" w:semiHidden="1" w:unhideWhenUsed="1"/>
@@ -7974,10 +8165,8 @@
     <w:lsdException w:name="Table Elegant" w:semiHidden="1" w:unhideWhenUsed="1"/>
     <w:lsdException w:name="Table Professional" w:semiHidden="1" w:unhideWhenUsed="1"/>
     <w:lsdException w:name="Table Subtle 1" w:semiHidden="1" w:unhideWhenUsed="1"/>
-    <w:lsdException w:name="Table Subtle 2" w:semiHidden="1" w:unhideWhenUsed="1"/>
     <w:lsdException w:name="Table Web 1" w:semiHidden="1" w:unhideWhenUsed="1"/>
     <w:lsdException w:name="Table Web 2" w:semiHidden="1" w:unhideWhenUsed="1"/>
-    <w:lsdException w:name="Table Web 3" w:semiHidden="1" w:unhideWhenUsed="1"/>
     <w:lsdException w:name="Balloon Text" w:semiHidden="1" w:unhideWhenUsed="1"/>
     <w:lsdException w:name="Table Grid" w:uiPriority="39"/>
     <w:lsdException w:name="Table Theme" w:semiHidden="1" w:unhideWhenUsed="1"/>
@@ -8196,6 +8385,10 @@
     <w:lsdException w:name="List Table 5 Dark Accent 6" w:uiPriority="50"/>
     <w:lsdException w:name="List Table 6 Colorful Accent 6" w:uiPriority="51"/>
     <w:lsdException w:name="List Table 7 Colorful Accent 6" w:uiPriority="52"/>
+    <w:lsdException w:name="Mention" w:semiHidden="1" w:unhideWhenUsed="1"/>
+    <w:lsdException w:name="Smart Hyperlink" w:semiHidden="1" w:unhideWhenUsed="1"/>
+    <w:lsdException w:name="Hashtag" w:semiHidden="1" w:unhideWhenUsed="1"/>
+    <w:lsdException w:name="Unresolved Mention" w:semiHidden="1" w:unhideWhenUsed="1"/>
   </w:latentStyles>
   <w:style w:type="paragraph" w:default="1" w:styleId="Normal">
     <w:name w:val="Normal"/>
@@ -8409,7 +8602,7 @@
       </w:tblBorders>
     </w:tblPr>
   </w:style>
-  <w:style w:type="table" w:styleId="Tabladecuadrcula4-nfasis1">
+  <w:style w:type="table" w:styleId="Tablaconcuadrcula4-nfasis1">
     <w:name w:val="Grid Table 4 Accent 1"/>
     <w:basedOn w:val="Tablanormal"/>
     <w:uiPriority w:val="49"/>
@@ -8485,7 +8678,7 @@
       </w:tcPr>
     </w:tblStylePr>
   </w:style>
-  <w:style w:type="table" w:styleId="Tabladecuadrcula1clara-nfasis1">
+  <w:style w:type="table" w:styleId="Tablaconcuadrcula1clara-nfasis1">
     <w:name w:val="Grid Table 1 Light Accent 1"/>
     <w:basedOn w:val="Tablanormal"/>
     <w:uiPriority w:val="46"/>
@@ -8542,7 +8735,7 @@
       </w:rPr>
     </w:tblStylePr>
   </w:style>
-  <w:style w:type="table" w:styleId="Tabladecuadrcula2-nfasis1">
+  <w:style w:type="table" w:styleId="Tablaconcuadrcula2-nfasis1">
     <w:name w:val="Grid Table 2 Accent 1"/>
     <w:basedOn w:val="Tablanormal"/>
     <w:uiPriority w:val="47"/>

</xml_diff>